<commit_message>
final version of project summary
</commit_message>
<xml_diff>
--- a/documents/תקציר העבודה לתחרות מדענים צעירים.docx
+++ b/documents/תקציר העבודה לתחרות מדענים צעירים.docx
@@ -55,6 +55,32 @@
         </w:rPr>
         <w:t>דגימה בקבוצות – שימוש יעיל במודלי שפה סיבתיים</w:t>
       </w:r>
+      <w:r>
+        <w:rPr>
+          <w:rFonts w:asciiTheme="majorBidi" w:hAnsiTheme="majorBidi" w:cstheme="majorBidi" w:hint="cs"/>
+          <w:sz w:val="24"/>
+          <w:szCs w:val="24"/>
+          <w:rtl/>
+        </w:rPr>
+        <w:t xml:space="preserve"> (</w:t>
+      </w:r>
+      <w:r>
+        <w:rPr>
+          <w:rFonts w:asciiTheme="majorBidi" w:hAnsiTheme="majorBidi" w:cstheme="majorBidi"/>
+          <w:sz w:val="24"/>
+          <w:szCs w:val="24"/>
+        </w:rPr>
+        <w:t>causal language models</w:t>
+      </w:r>
+      <w:r>
+        <w:rPr>
+          <w:rFonts w:asciiTheme="majorBidi" w:hAnsiTheme="majorBidi" w:cstheme="majorBidi" w:hint="cs"/>
+          <w:sz w:val="24"/>
+          <w:szCs w:val="24"/>
+          <w:rtl/>
+        </w:rPr>
+        <w:t>)</w:t>
+      </w:r>
     </w:p>
     <w:p>
       <w:pPr>
@@ -173,23 +199,57 @@
       </w:r>
       <w:r>
         <w:rPr>
-          <w:rFonts w:asciiTheme="majorBidi" w:hAnsiTheme="majorBidi" w:cstheme="majorBidi"/>
-          <w:color w:val="FF0000"/>
-          <w:sz w:val="24"/>
-          <w:szCs w:val="24"/>
-          <w:rtl/>
-        </w:rPr>
-        <w:t>להשלים</w:t>
-      </w:r>
-      <w:r>
-        <w:rPr>
-          <w:rFonts w:asciiTheme="majorBidi" w:hAnsiTheme="majorBidi" w:cstheme="majorBidi" w:hint="cs"/>
-          <w:color w:val="FF0000"/>
-          <w:sz w:val="24"/>
-          <w:szCs w:val="24"/>
-          <w:rtl/>
-        </w:rPr>
-        <w:t xml:space="preserve"> שם מלא + תואר (מר\גברת\דר\פרופ...)</w:t>
+          <w:rFonts w:asciiTheme="majorBidi" w:hAnsiTheme="majorBidi" w:cstheme="majorBidi" w:hint="cs"/>
+          <w:sz w:val="24"/>
+          <w:szCs w:val="24"/>
+          <w:rtl/>
+        </w:rPr>
+        <w:t xml:space="preserve">גברת </w:t>
+      </w:r>
+      <w:commentRangeStart w:id="0"/>
+      <w:r>
+        <w:rPr>
+          <w:rFonts w:asciiTheme="majorBidi" w:hAnsiTheme="majorBidi" w:cstheme="majorBidi" w:hint="cs"/>
+          <w:sz w:val="24"/>
+          <w:szCs w:val="24"/>
+          <w:rtl/>
+        </w:rPr>
+        <w:t>ליטל שיריין ו</w:t>
+      </w:r>
+      <w:r>
+        <w:rPr>
+          <w:rFonts w:asciiTheme="majorBidi" w:hAnsiTheme="majorBidi" w:cstheme="majorBidi" w:hint="cs"/>
+          <w:sz w:val="24"/>
+          <w:szCs w:val="24"/>
+          <w:rtl/>
+        </w:rPr>
+        <w:t xml:space="preserve">מר </w:t>
+      </w:r>
+      <w:r>
+        <w:rPr>
+          <w:rFonts w:asciiTheme="majorBidi" w:hAnsiTheme="majorBidi" w:cstheme="majorBidi" w:hint="cs"/>
+          <w:sz w:val="24"/>
+          <w:szCs w:val="24"/>
+          <w:rtl/>
+        </w:rPr>
+        <w:t>צביאל למברג</w:t>
+      </w:r>
+      <w:commentRangeEnd w:id="0"/>
+      <w:r>
+        <w:rPr>
+          <w:rStyle w:val="a4"/>
+          <w:rtl/>
+        </w:rPr>
+        <w:commentReference w:id="0"/>
+      </w:r>
+      <w:r>
+        <w:rPr>
+          <w:rFonts w:asciiTheme="majorBidi" w:hAnsiTheme="majorBidi" w:cstheme="majorBidi" w:hint="cs"/>
+          <w:sz w:val="24"/>
+          <w:szCs w:val="24"/>
+          <w:rtl/>
+        </w:rPr>
+        <w:t>ר.</w:t>
       </w:r>
     </w:p>
     <w:p>
@@ -208,43 +268,132 @@
       <w:pPr>
         <w:spacing w:line="360" w:lineRule="auto"/>
         <w:rPr>
-          <w:rFonts w:asciiTheme="majorBidi" w:hAnsiTheme="majorBidi" w:cstheme="majorBidi" w:hint="cs"/>
+          <w:rFonts w:asciiTheme="majorBidi" w:hAnsiTheme="majorBidi" w:cstheme="majorBidi"/>
           <w:sz w:val="24"/>
           <w:szCs w:val="24"/>
           <w:rtl/>
         </w:rPr>
       </w:pPr>
-      <w:commentRangeStart w:id="0"/>
-      <w:r>
-        <w:rPr>
-          <w:rFonts w:asciiTheme="majorBidi" w:hAnsiTheme="majorBidi" w:cstheme="majorBidi"/>
-          <w:sz w:val="24"/>
-          <w:szCs w:val="24"/>
-          <w:rtl/>
-        </w:rPr>
-        <w:t>מודל שפה סיבתי מקבל רצף של מילים וחוזה מה יהיו המיל</w:t>
-      </w:r>
-      <w:r>
-        <w:rPr>
-          <w:rFonts w:asciiTheme="majorBidi" w:hAnsiTheme="majorBidi" w:cstheme="majorBidi"/>
-          <w:sz w:val="24"/>
-          <w:szCs w:val="24"/>
-          <w:rtl/>
-        </w:rPr>
-        <w:t>ה</w:t>
-      </w:r>
-      <w:r>
-        <w:rPr>
-          <w:rFonts w:asciiTheme="majorBidi" w:hAnsiTheme="majorBidi" w:cstheme="majorBidi"/>
-          <w:sz w:val="24"/>
-          <w:szCs w:val="24"/>
-          <w:rtl/>
-        </w:rPr>
-        <w:t xml:space="preserve"> השנייה עד המילה שבאה לאחר סוף הקלט כשכל מילה נחזית כתלות במילים שלפניה</w:t>
-      </w:r>
-      <w:r>
-        <w:rPr>
-          <w:rFonts w:asciiTheme="majorBidi" w:hAnsiTheme="majorBidi" w:cstheme="majorBidi"/>
+      <w:r>
+        <w:rPr>
+          <w:rFonts w:asciiTheme="majorBidi" w:hAnsiTheme="majorBidi" w:cs="Times New Roman"/>
+          <w:sz w:val="24"/>
+          <w:szCs w:val="24"/>
+          <w:rtl/>
+        </w:rPr>
+        <w:t xml:space="preserve">חברות רבות משתמשות במודלי </w:t>
+      </w:r>
+      <w:r>
+        <w:rPr>
+          <w:rFonts w:asciiTheme="majorBidi" w:hAnsiTheme="majorBidi" w:cs="Times New Roman" w:hint="cs"/>
+          <w:sz w:val="24"/>
+          <w:szCs w:val="24"/>
+          <w:rtl/>
+        </w:rPr>
+        <w:t xml:space="preserve">למידה עמוקה מסוג מודל </w:t>
+      </w:r>
+      <w:r>
+        <w:rPr>
+          <w:rFonts w:asciiTheme="majorBidi" w:hAnsiTheme="majorBidi" w:cs="Times New Roman"/>
+          <w:sz w:val="24"/>
+          <w:szCs w:val="24"/>
+          <w:rtl/>
+        </w:rPr>
+        <w:t>שפה סיבתי למשימו</w:t>
+      </w:r>
+      <w:r>
+        <w:rPr>
+          <w:rFonts w:asciiTheme="majorBidi" w:hAnsiTheme="majorBidi" w:cs="Times New Roman" w:hint="cs"/>
+          <w:sz w:val="24"/>
+          <w:szCs w:val="24"/>
+          <w:rtl/>
+        </w:rPr>
+        <w:t xml:space="preserve">ת </w:t>
+      </w:r>
+      <w:r>
+        <w:rPr>
+          <w:rFonts w:asciiTheme="majorBidi" w:hAnsiTheme="majorBidi" w:cs="Times New Roman" w:hint="cs"/>
+          <w:sz w:val="24"/>
+          <w:szCs w:val="24"/>
+          <w:rtl/>
+        </w:rPr>
+        <w:t xml:space="preserve">בהן נקלט </w:t>
+      </w:r>
+      <w:r>
+        <w:rPr>
+          <w:rFonts w:asciiTheme="majorBidi" w:hAnsiTheme="majorBidi" w:cs="Times New Roman"/>
+          <w:sz w:val="24"/>
+          <w:szCs w:val="24"/>
+          <w:rtl/>
+        </w:rPr>
+        <w:t>ונפלט</w:t>
+      </w:r>
+      <w:r>
+        <w:rPr>
+          <w:rFonts w:asciiTheme="majorBidi" w:hAnsiTheme="majorBidi" w:cs="Times New Roman" w:hint="cs"/>
+          <w:sz w:val="24"/>
+          <w:szCs w:val="24"/>
+          <w:rtl/>
+        </w:rPr>
+        <w:t xml:space="preserve"> טקסט </w:t>
+      </w:r>
+      <w:r>
+        <w:rPr>
+          <w:rFonts w:asciiTheme="majorBidi" w:hAnsiTheme="majorBidi" w:cs="Times New Roman" w:hint="cs"/>
+          <w:sz w:val="24"/>
+          <w:szCs w:val="24"/>
+          <w:rtl/>
+        </w:rPr>
+        <w:t>כ</w:t>
+      </w:r>
+      <w:r>
+        <w:rPr>
+          <w:rFonts w:asciiTheme="majorBidi" w:hAnsiTheme="majorBidi" w:cs="Times New Roman" w:hint="cs"/>
+          <w:sz w:val="24"/>
+          <w:szCs w:val="24"/>
+          <w:rtl/>
+        </w:rPr>
+        <w:t>גון</w:t>
+      </w:r>
+      <w:r>
+        <w:rPr>
+          <w:rFonts w:asciiTheme="majorBidi" w:hAnsiTheme="majorBidi" w:cs="Times New Roman" w:hint="cs"/>
+          <w:sz w:val="24"/>
+          <w:szCs w:val="24"/>
+          <w:rtl/>
+        </w:rPr>
+        <w:t>:</w:t>
+      </w:r>
+      <w:r>
+        <w:rPr>
+          <w:rFonts w:asciiTheme="majorBidi" w:hAnsiTheme="majorBidi" w:cs="Times New Roman"/>
+          <w:sz w:val="24"/>
+          <w:szCs w:val="24"/>
+          <w:rtl/>
+        </w:rPr>
+        <w:t xml:space="preserve"> תרגום, סיכום, </w:t>
+      </w:r>
+      <w:r>
+        <w:rPr>
+          <w:rFonts w:asciiTheme="majorBidi" w:hAnsiTheme="majorBidi" w:cs="Times New Roman" w:hint="cs"/>
+          <w:sz w:val="24"/>
+          <w:szCs w:val="24"/>
+          <w:rtl/>
+        </w:rPr>
+        <w:t>מענה על שאלות, ו</w:t>
+      </w:r>
+      <w:r>
+        <w:rPr>
+          <w:rFonts w:asciiTheme="majorBidi" w:hAnsiTheme="majorBidi" w:cs="Times New Roman" w:hint="cs"/>
+          <w:sz w:val="24"/>
+          <w:szCs w:val="24"/>
+          <w:rtl/>
+        </w:rPr>
+        <w:t>תכנות</w:t>
+      </w:r>
+      <w:r>
+        <w:rPr>
+          <w:rFonts w:asciiTheme="majorBidi" w:hAnsiTheme="majorBidi" w:cs="Times New Roman" w:hint="cs"/>
           <w:sz w:val="24"/>
           <w:szCs w:val="24"/>
           <w:rtl/>
@@ -253,202 +402,12 @@
       </w:r>
       <w:r>
         <w:rPr>
-          <w:rFonts w:asciiTheme="majorBidi" w:hAnsiTheme="majorBidi" w:cstheme="majorBidi"/>
+          <w:rFonts w:asciiTheme="majorBidi" w:hAnsiTheme="majorBidi" w:cstheme="majorBidi" w:hint="cs"/>
           <w:sz w:val="24"/>
           <w:szCs w:val="24"/>
           <w:rtl/>
         </w:rPr>
         <w:t xml:space="preserve"> </w:t>
-      </w:r>
-      <w:commentRangeEnd w:id="0"/>
-      <w:r>
-        <w:rPr>
-          <w:rStyle w:val="a4"/>
-          <w:rtl/>
-        </w:rPr>
-        <w:commentReference w:id="0"/>
-      </w:r>
-      <w:r>
-        <w:rPr>
-          <w:rFonts w:asciiTheme="majorBidi" w:hAnsiTheme="majorBidi" w:cstheme="majorBidi" w:hint="cs"/>
-          <w:sz w:val="24"/>
-          <w:szCs w:val="24"/>
-          <w:rtl/>
-        </w:rPr>
-        <w:t xml:space="preserve">כל </w:t>
-      </w:r>
-      <w:commentRangeStart w:id="1"/>
-      <w:r>
-        <w:rPr>
-          <w:rFonts w:asciiTheme="majorBidi" w:hAnsiTheme="majorBidi" w:cstheme="majorBidi"/>
-          <w:sz w:val="24"/>
-          <w:szCs w:val="24"/>
-          <w:rtl/>
-        </w:rPr>
-        <w:t>שימוש במודל</w:t>
-      </w:r>
-      <w:r>
-        <w:rPr>
-          <w:rFonts w:asciiTheme="majorBidi" w:hAnsiTheme="majorBidi" w:cstheme="majorBidi" w:hint="cs"/>
-          <w:sz w:val="24"/>
-          <w:szCs w:val="24"/>
-          <w:rtl/>
-        </w:rPr>
-        <w:t xml:space="preserve"> כזה</w:t>
-      </w:r>
-      <w:r>
-        <w:rPr>
-          <w:rFonts w:asciiTheme="majorBidi" w:hAnsiTheme="majorBidi" w:cstheme="majorBidi"/>
-          <w:sz w:val="24"/>
-          <w:szCs w:val="24"/>
-          <w:rtl/>
-        </w:rPr>
-        <w:t xml:space="preserve"> </w:t>
-      </w:r>
-      <w:r>
-        <w:rPr>
-          <w:rFonts w:asciiTheme="majorBidi" w:hAnsiTheme="majorBidi" w:cstheme="majorBidi" w:hint="cs"/>
-          <w:sz w:val="24"/>
-          <w:szCs w:val="24"/>
-          <w:rtl/>
-        </w:rPr>
-        <w:t xml:space="preserve">דורש </w:t>
-      </w:r>
-      <w:r>
-        <w:rPr>
-          <w:rFonts w:asciiTheme="majorBidi" w:hAnsiTheme="majorBidi" w:cstheme="majorBidi" w:hint="cs"/>
-          <w:sz w:val="24"/>
-          <w:szCs w:val="24"/>
-          <w:rtl/>
-        </w:rPr>
-        <w:t>חישובים רבים</w:t>
-      </w:r>
-      <w:r>
-        <w:rPr>
-          <w:rFonts w:asciiTheme="majorBidi" w:hAnsiTheme="majorBidi" w:cstheme="majorBidi"/>
-          <w:sz w:val="24"/>
-          <w:szCs w:val="24"/>
-          <w:rtl/>
-        </w:rPr>
-        <w:t xml:space="preserve"> ולכן </w:t>
-      </w:r>
-      <w:r>
-        <w:rPr>
-          <w:rFonts w:asciiTheme="majorBidi" w:hAnsiTheme="majorBidi" w:cstheme="majorBidi" w:hint="cs"/>
-          <w:b/>
-          <w:bCs/>
-          <w:sz w:val="24"/>
-          <w:szCs w:val="24"/>
-          <w:rtl/>
-        </w:rPr>
-        <w:t xml:space="preserve">מטרתי </w:t>
-      </w:r>
-      <w:r>
-        <w:rPr>
-          <w:rFonts w:asciiTheme="majorBidi" w:hAnsiTheme="majorBidi" w:cstheme="majorBidi"/>
-          <w:b/>
-          <w:bCs/>
-          <w:sz w:val="24"/>
-          <w:szCs w:val="24"/>
-          <w:rtl/>
-        </w:rPr>
-        <w:t xml:space="preserve">לצמצם את מספר </w:t>
-      </w:r>
-      <w:r>
-        <w:rPr>
-          <w:rFonts w:asciiTheme="majorBidi" w:hAnsiTheme="majorBidi" w:cstheme="majorBidi"/>
-          <w:b/>
-          <w:bCs/>
-          <w:sz w:val="24"/>
-          <w:szCs w:val="24"/>
-          <w:rtl/>
-        </w:rPr>
-        <w:t>השימושים</w:t>
-      </w:r>
-      <w:r>
-        <w:rPr>
-          <w:rFonts w:asciiTheme="majorBidi" w:hAnsiTheme="majorBidi" w:cstheme="majorBidi"/>
-          <w:b/>
-          <w:bCs/>
-          <w:sz w:val="24"/>
-          <w:szCs w:val="24"/>
-          <w:rtl/>
-        </w:rPr>
-        <w:t xml:space="preserve"> </w:t>
-      </w:r>
-      <w:r>
-        <w:rPr>
-          <w:rFonts w:asciiTheme="majorBidi" w:hAnsiTheme="majorBidi" w:cstheme="majorBidi"/>
-          <w:b/>
-          <w:bCs/>
-          <w:sz w:val="24"/>
-          <w:szCs w:val="24"/>
-          <w:rtl/>
-        </w:rPr>
-        <w:t>ב</w:t>
-      </w:r>
-      <w:r>
-        <w:rPr>
-          <w:rFonts w:asciiTheme="majorBidi" w:hAnsiTheme="majorBidi" w:cstheme="majorBidi"/>
-          <w:b/>
-          <w:bCs/>
-          <w:sz w:val="24"/>
-          <w:szCs w:val="24"/>
-          <w:rtl/>
-        </w:rPr>
-        <w:t>מודל</w:t>
-      </w:r>
-      <w:r>
-        <w:rPr>
-          <w:rFonts w:asciiTheme="majorBidi" w:hAnsiTheme="majorBidi" w:cstheme="majorBidi"/>
-          <w:b/>
-          <w:bCs/>
-          <w:sz w:val="24"/>
-          <w:szCs w:val="24"/>
-          <w:rtl/>
-        </w:rPr>
-        <w:t>י</w:t>
-      </w:r>
-      <w:r>
-        <w:rPr>
-          <w:rFonts w:asciiTheme="majorBidi" w:hAnsiTheme="majorBidi" w:cstheme="majorBidi"/>
-          <w:b/>
-          <w:bCs/>
-          <w:sz w:val="24"/>
-          <w:szCs w:val="24"/>
-          <w:rtl/>
-        </w:rPr>
-        <w:t xml:space="preserve"> שפה סיבתי</w:t>
-      </w:r>
-      <w:r>
-        <w:rPr>
-          <w:rFonts w:asciiTheme="majorBidi" w:hAnsiTheme="majorBidi" w:cstheme="majorBidi"/>
-          <w:b/>
-          <w:bCs/>
-          <w:sz w:val="24"/>
-          <w:szCs w:val="24"/>
-          <w:rtl/>
-        </w:rPr>
-        <w:t>ים</w:t>
-      </w:r>
-      <w:r>
-        <w:rPr>
-          <w:rFonts w:asciiTheme="majorBidi" w:hAnsiTheme="majorBidi" w:cstheme="majorBidi"/>
-          <w:b/>
-          <w:bCs/>
-          <w:sz w:val="24"/>
-          <w:szCs w:val="24"/>
-          <w:rtl/>
-        </w:rPr>
-        <w:t>.</w:t>
-      </w:r>
-      <w:commentRangeEnd w:id="1"/>
-      <w:r>
-        <w:rPr>
-          <w:rStyle w:val="a4"/>
-          <w:rtl/>
-        </w:rPr>
-        <w:commentReference w:id="1"/>
       </w:r>
     </w:p>
     <w:p>
@@ -461,95 +420,204 @@
           <w:rtl/>
         </w:rPr>
       </w:pPr>
+      <w:r>
+        <w:rPr>
+          <w:rFonts w:asciiTheme="majorBidi" w:hAnsiTheme="majorBidi" w:cstheme="majorBidi" w:hint="cs"/>
+          <w:sz w:val="24"/>
+          <w:szCs w:val="24"/>
+          <w:rtl/>
+        </w:rPr>
+        <w:t>ה</w:t>
+      </w:r>
+      <w:r>
+        <w:rPr>
+          <w:rFonts w:asciiTheme="majorBidi" w:hAnsiTheme="majorBidi" w:cstheme="majorBidi" w:hint="cs"/>
+          <w:sz w:val="24"/>
+          <w:szCs w:val="24"/>
+          <w:rtl/>
+        </w:rPr>
+        <w:t xml:space="preserve">מודלים </w:t>
+      </w:r>
+      <w:r>
+        <w:rPr>
+          <w:rFonts w:asciiTheme="majorBidi" w:hAnsiTheme="majorBidi" w:cstheme="majorBidi" w:hint="cs"/>
+          <w:sz w:val="24"/>
+          <w:szCs w:val="24"/>
+          <w:rtl/>
+        </w:rPr>
+        <w:t>מ</w:t>
+      </w:r>
+      <w:r>
+        <w:rPr>
+          <w:rFonts w:asciiTheme="majorBidi" w:hAnsiTheme="majorBidi" w:cstheme="majorBidi" w:hint="cs"/>
+          <w:sz w:val="24"/>
+          <w:szCs w:val="24"/>
+          <w:rtl/>
+        </w:rPr>
+        <w:t>וצאים את המילה הבאה ב</w:t>
+      </w:r>
+      <w:r>
+        <w:rPr>
+          <w:rFonts w:asciiTheme="majorBidi" w:hAnsiTheme="majorBidi" w:cstheme="majorBidi" w:hint="cs"/>
+          <w:sz w:val="24"/>
+          <w:szCs w:val="24"/>
+          <w:rtl/>
+        </w:rPr>
+        <w:t xml:space="preserve">הינתן </w:t>
+      </w:r>
+      <w:r>
+        <w:rPr>
+          <w:rFonts w:asciiTheme="majorBidi" w:hAnsiTheme="majorBidi" w:cstheme="majorBidi" w:hint="cs"/>
+          <w:sz w:val="24"/>
+          <w:szCs w:val="24"/>
+          <w:rtl/>
+        </w:rPr>
+        <w:t>רצף מילים.</w:t>
+      </w:r>
+      <w:r>
+        <w:rPr>
+          <w:rFonts w:asciiTheme="majorBidi" w:hAnsiTheme="majorBidi" w:cstheme="majorBidi" w:hint="cs"/>
+          <w:sz w:val="24"/>
+          <w:szCs w:val="24"/>
+          <w:rtl/>
+        </w:rPr>
+        <w:t xml:space="preserve"> המודל מקבל את הקלט </w:t>
+      </w:r>
+      <w:r>
+        <w:rPr>
+          <w:rFonts w:asciiTheme="majorBidi" w:hAnsiTheme="majorBidi" w:cstheme="majorBidi" w:hint="cs"/>
+          <w:sz w:val="24"/>
+          <w:szCs w:val="24"/>
+          <w:rtl/>
+        </w:rPr>
+        <w:t xml:space="preserve">ואת המילים שמצא עד כה </w:t>
+      </w:r>
+      <w:r>
+        <w:rPr>
+          <w:rFonts w:asciiTheme="majorBidi" w:hAnsiTheme="majorBidi" w:cstheme="majorBidi" w:hint="cs"/>
+          <w:sz w:val="24"/>
+          <w:szCs w:val="24"/>
+          <w:rtl/>
+        </w:rPr>
+        <w:t xml:space="preserve">ומוצא את המילה </w:t>
+      </w:r>
+      <w:r>
+        <w:rPr>
+          <w:rFonts w:asciiTheme="majorBidi" w:hAnsiTheme="majorBidi" w:cstheme="majorBidi" w:hint="cs"/>
+          <w:sz w:val="24"/>
+          <w:szCs w:val="24"/>
+          <w:rtl/>
+        </w:rPr>
+        <w:t>הבאה בפלט</w:t>
+      </w:r>
+      <w:r>
+        <w:rPr>
+          <w:rFonts w:asciiTheme="majorBidi" w:hAnsiTheme="majorBidi" w:cstheme="majorBidi" w:hint="cs"/>
+          <w:sz w:val="24"/>
+          <w:szCs w:val="24"/>
+          <w:rtl/>
+        </w:rPr>
+        <w:t xml:space="preserve"> כך ש</w:t>
+      </w:r>
+      <w:r>
+        <w:rPr>
+          <w:rFonts w:asciiTheme="majorBidi" w:hAnsiTheme="majorBidi" w:cs="Times New Roman"/>
+          <w:sz w:val="24"/>
+          <w:szCs w:val="24"/>
+          <w:rtl/>
+        </w:rPr>
+        <w:t xml:space="preserve">יצירת </w:t>
+      </w:r>
+      <w:r>
+        <w:rPr>
+          <w:rFonts w:asciiTheme="majorBidi" w:hAnsiTheme="majorBidi" w:cstheme="majorBidi"/>
+          <w:sz w:val="24"/>
+          <w:szCs w:val="24"/>
+        </w:rPr>
+        <w:t>n</w:t>
+      </w:r>
+      <w:r>
+        <w:rPr>
+          <w:rFonts w:asciiTheme="majorBidi" w:hAnsiTheme="majorBidi" w:cs="Times New Roman"/>
+          <w:sz w:val="24"/>
+          <w:szCs w:val="24"/>
+          <w:rtl/>
+        </w:rPr>
+        <w:t xml:space="preserve"> מילים בשיטות קיימות מחייבת </w:t>
+      </w:r>
+      <w:r>
+        <w:rPr>
+          <w:rFonts w:asciiTheme="majorBidi" w:hAnsiTheme="majorBidi" w:cstheme="majorBidi"/>
+          <w:sz w:val="24"/>
+          <w:szCs w:val="24"/>
+        </w:rPr>
+        <w:t>n</w:t>
+      </w:r>
+      <w:r>
+        <w:rPr>
+          <w:rFonts w:asciiTheme="majorBidi" w:hAnsiTheme="majorBidi" w:cs="Times New Roman"/>
+          <w:sz w:val="24"/>
+          <w:szCs w:val="24"/>
+          <w:rtl/>
+        </w:rPr>
+        <w:t xml:space="preserve"> שימושים במודל.</w:t>
+      </w:r>
+      <w:commentRangeStart w:id="1"/>
+    </w:p>
+    <w:p>
+      <w:pPr>
+        <w:spacing w:line="360" w:lineRule="auto"/>
+        <w:rPr>
+          <w:rFonts w:asciiTheme="majorBidi" w:hAnsiTheme="majorBidi" w:cstheme="majorBidi"/>
+          <w:sz w:val="24"/>
+          <w:szCs w:val="24"/>
+          <w:rtl/>
+        </w:rPr>
+      </w:pPr>
       <w:commentRangeStart w:id="2"/>
-      <w:r>
-        <w:rPr>
-          <w:rFonts w:asciiTheme="majorBidi" w:hAnsiTheme="majorBidi" w:cstheme="majorBidi"/>
-          <w:sz w:val="24"/>
-          <w:szCs w:val="24"/>
-          <w:rtl/>
-        </w:rPr>
-        <w:t xml:space="preserve">יצירת טקסט באורך </w:t>
-      </w:r>
-      <w:r>
-        <w:rPr>
-          <w:rFonts w:asciiTheme="majorBidi" w:hAnsiTheme="majorBidi" w:cstheme="majorBidi"/>
-          <w:sz w:val="24"/>
-          <w:szCs w:val="24"/>
-        </w:rPr>
-        <w:t>n</w:t>
-      </w:r>
-      <w:r>
-        <w:rPr>
-          <w:rFonts w:asciiTheme="majorBidi" w:hAnsiTheme="majorBidi" w:cstheme="majorBidi"/>
-          <w:sz w:val="24"/>
-          <w:szCs w:val="24"/>
-          <w:rtl/>
-        </w:rPr>
-        <w:t xml:space="preserve"> מילים בשיט</w:t>
-      </w:r>
-      <w:r>
-        <w:rPr>
-          <w:rFonts w:asciiTheme="majorBidi" w:hAnsiTheme="majorBidi" w:cstheme="majorBidi"/>
-          <w:sz w:val="24"/>
-          <w:szCs w:val="24"/>
-          <w:rtl/>
-        </w:rPr>
-        <w:t>ות</w:t>
-      </w:r>
-      <w:r>
-        <w:rPr>
-          <w:rFonts w:asciiTheme="majorBidi" w:hAnsiTheme="majorBidi" w:cstheme="majorBidi"/>
-          <w:sz w:val="24"/>
-          <w:szCs w:val="24"/>
-          <w:rtl/>
-        </w:rPr>
-        <w:t xml:space="preserve"> הקיימ</w:t>
-      </w:r>
-      <w:r>
-        <w:rPr>
-          <w:rFonts w:asciiTheme="majorBidi" w:hAnsiTheme="majorBidi" w:cstheme="majorBidi"/>
-          <w:sz w:val="24"/>
-          <w:szCs w:val="24"/>
-          <w:rtl/>
-        </w:rPr>
-        <w:t>ו</w:t>
-      </w:r>
-      <w:r>
-        <w:rPr>
-          <w:rFonts w:asciiTheme="majorBidi" w:hAnsiTheme="majorBidi" w:cstheme="majorBidi"/>
-          <w:sz w:val="24"/>
-          <w:szCs w:val="24"/>
-          <w:rtl/>
-        </w:rPr>
-        <w:t>ת מחייב</w:t>
-      </w:r>
-      <w:r>
-        <w:rPr>
-          <w:rFonts w:asciiTheme="majorBidi" w:hAnsiTheme="majorBidi" w:cstheme="majorBidi"/>
-          <w:sz w:val="24"/>
-          <w:szCs w:val="24"/>
-          <w:rtl/>
-        </w:rPr>
-        <w:t>ו</w:t>
-      </w:r>
-      <w:r>
-        <w:rPr>
-          <w:rFonts w:asciiTheme="majorBidi" w:hAnsiTheme="majorBidi" w:cstheme="majorBidi"/>
-          <w:sz w:val="24"/>
-          <w:szCs w:val="24"/>
-          <w:rtl/>
-        </w:rPr>
-        <w:t>ת</w:t>
-      </w:r>
-      <w:r>
-        <w:rPr>
-          <w:rFonts w:asciiTheme="majorBidi" w:hAnsiTheme="majorBidi" w:cstheme="majorBidi"/>
-          <w:sz w:val="24"/>
-          <w:szCs w:val="24"/>
-          <w:rtl/>
-        </w:rPr>
-        <w:t xml:space="preserve"> לפחות</w:t>
+      <w:commentRangeEnd w:id="2"/>
+      <w:r>
+        <w:rPr>
+          <w:rStyle w:val="a4"/>
+          <w:rtl/>
+        </w:rPr>
+        <w:commentReference w:id="2"/>
+      </w:r>
+      <w:commentRangeEnd w:id="1"/>
+      <w:r>
+        <w:rPr>
+          <w:rStyle w:val="a4"/>
+          <w:rtl/>
+        </w:rPr>
+        <w:commentReference w:id="1"/>
+      </w:r>
+      <w:commentRangeStart w:id="3"/>
+      <w:r>
+        <w:rPr>
+          <w:rFonts w:asciiTheme="majorBidi" w:hAnsiTheme="majorBidi" w:cs="Times New Roman"/>
+          <w:sz w:val="24"/>
+          <w:szCs w:val="24"/>
+          <w:rtl/>
+        </w:rPr>
+        <w:t xml:space="preserve">אחת הבעיות הגדולות היא עלות המחשוב בעת השימוש </w:t>
+      </w:r>
+      <w:r>
+        <w:rPr>
+          <w:rFonts w:asciiTheme="majorBidi" w:hAnsiTheme="majorBidi" w:cs="Times New Roman" w:hint="cs"/>
+          <w:sz w:val="24"/>
+          <w:szCs w:val="24"/>
+          <w:rtl/>
+        </w:rPr>
+        <w:t>במודלים</w:t>
+      </w:r>
+      <w:r>
+        <w:rPr>
+          <w:rFonts w:asciiTheme="majorBidi" w:hAnsiTheme="majorBidi" w:cs="Times New Roman"/>
+          <w:sz w:val="24"/>
+          <w:szCs w:val="24"/>
+          <w:rtl/>
+        </w:rPr>
+        <w:t>.</w:t>
       </w:r>
       <w:r>
         <w:rPr>
@@ -562,42 +630,107 @@
       </w:r>
       <w:r>
         <w:rPr>
-          <w:rFonts w:asciiTheme="majorBidi" w:hAnsiTheme="majorBidi" w:cstheme="majorBidi"/>
-          <w:sz w:val="24"/>
-          <w:szCs w:val="24"/>
-        </w:rPr>
-        <w:t>n</w:t>
-      </w:r>
-      <w:r>
-        <w:rPr>
-          <w:rFonts w:asciiTheme="majorBidi" w:hAnsiTheme="majorBidi" w:cstheme="majorBidi"/>
-          <w:sz w:val="24"/>
-          <w:szCs w:val="24"/>
-          <w:rtl/>
-        </w:rPr>
-        <w:t xml:space="preserve"> שימושים במוד</w:t>
-      </w:r>
-      <w:r>
-        <w:rPr>
-          <w:rFonts w:asciiTheme="majorBidi" w:hAnsiTheme="majorBidi" w:cstheme="majorBidi" w:hint="cs"/>
-          <w:sz w:val="24"/>
-          <w:szCs w:val="24"/>
-          <w:rtl/>
-        </w:rPr>
-        <w:t>ל</w:t>
-      </w:r>
-      <w:r>
-        <w:rPr>
-          <w:rFonts w:asciiTheme="majorBidi" w:hAnsiTheme="majorBidi" w:cstheme="majorBidi" w:hint="cs"/>
-          <w:sz w:val="24"/>
-          <w:szCs w:val="24"/>
-          <w:rtl/>
-        </w:rPr>
-        <w:t xml:space="preserve"> שפה סיבתי</w:t>
-      </w:r>
-      <w:r>
-        <w:rPr>
-          <w:rFonts w:asciiTheme="majorBidi" w:hAnsiTheme="majorBidi" w:cstheme="majorBidi"/>
+          <w:rFonts w:asciiTheme="majorBidi" w:hAnsiTheme="majorBidi" w:cstheme="majorBidi" w:hint="cs"/>
+          <w:sz w:val="24"/>
+          <w:szCs w:val="24"/>
+          <w:rtl/>
+        </w:rPr>
+        <w:t>מטרת</w:t>
+      </w:r>
+      <w:r>
+        <w:rPr>
+          <w:rFonts w:asciiTheme="majorBidi" w:hAnsiTheme="majorBidi" w:cstheme="majorBidi" w:hint="cs"/>
+          <w:sz w:val="24"/>
+          <w:szCs w:val="24"/>
+          <w:rtl/>
+        </w:rPr>
+        <w:t xml:space="preserve"> העבודה</w:t>
+      </w:r>
+      <w:r>
+        <w:rPr>
+          <w:rFonts w:asciiTheme="majorBidi" w:hAnsiTheme="majorBidi" w:cstheme="majorBidi" w:hint="cs"/>
+          <w:sz w:val="24"/>
+          <w:szCs w:val="24"/>
+          <w:rtl/>
+        </w:rPr>
+        <w:t xml:space="preserve"> </w:t>
+      </w:r>
+      <w:r>
+        <w:rPr>
+          <w:rFonts w:asciiTheme="majorBidi" w:hAnsiTheme="majorBidi" w:cs="Times New Roman"/>
+          <w:sz w:val="24"/>
+          <w:szCs w:val="24"/>
+          <w:rtl/>
+        </w:rPr>
+        <w:t>ליעל את האלגוריתם</w:t>
+      </w:r>
+      <w:r>
+        <w:rPr>
+          <w:rFonts w:asciiTheme="majorBidi" w:hAnsiTheme="majorBidi" w:cs="Times New Roman" w:hint="cs"/>
+          <w:sz w:val="24"/>
+          <w:szCs w:val="24"/>
+          <w:rtl/>
+        </w:rPr>
+        <w:t xml:space="preserve"> היוצר טקסט</w:t>
+      </w:r>
+      <w:r>
+        <w:rPr>
+          <w:rFonts w:asciiTheme="majorBidi" w:hAnsiTheme="majorBidi" w:cs="Times New Roman" w:hint="cs"/>
+          <w:sz w:val="24"/>
+          <w:szCs w:val="24"/>
+          <w:rtl/>
+        </w:rPr>
+        <w:t xml:space="preserve"> </w:t>
+      </w:r>
+      <w:r>
+        <w:rPr>
+          <w:rFonts w:asciiTheme="majorBidi" w:hAnsiTheme="majorBidi" w:cstheme="majorBidi" w:hint="cs"/>
+          <w:sz w:val="24"/>
+          <w:szCs w:val="24"/>
+          <w:rtl/>
+        </w:rPr>
+        <w:t>על ידי</w:t>
+      </w:r>
+      <w:r>
+        <w:rPr>
+          <w:rFonts w:asciiTheme="majorBidi" w:hAnsiTheme="majorBidi" w:cstheme="majorBidi" w:hint="cs"/>
+          <w:sz w:val="24"/>
+          <w:szCs w:val="24"/>
+          <w:rtl/>
+        </w:rPr>
+        <w:t xml:space="preserve"> </w:t>
+      </w:r>
+      <w:commentRangeEnd w:id="3"/>
+      <w:r>
+        <w:rPr>
+          <w:rFonts w:asciiTheme="majorBidi" w:hAnsiTheme="majorBidi" w:cstheme="majorBidi" w:hint="cs"/>
+          <w:sz w:val="24"/>
+          <w:szCs w:val="24"/>
+          <w:rtl/>
+        </w:rPr>
+        <w:t>פיתוח</w:t>
+      </w:r>
+      <w:r>
+        <w:rPr>
+          <w:rFonts w:asciiTheme="majorBidi" w:hAnsiTheme="majorBidi" w:cstheme="majorBidi" w:hint="cs"/>
+          <w:sz w:val="24"/>
+          <w:szCs w:val="24"/>
+          <w:rtl/>
+        </w:rPr>
+        <w:t xml:space="preserve"> </w:t>
+      </w:r>
+      <w:r>
+        <w:rPr>
+          <w:rFonts w:asciiTheme="majorBidi" w:hAnsiTheme="majorBidi" w:cstheme="majorBidi" w:hint="cs"/>
+          <w:sz w:val="24"/>
+          <w:szCs w:val="24"/>
+          <w:rtl/>
+        </w:rPr>
+        <w:t>אלגוריתם היוצר קבוצת מילים בכל שימוש במודל</w:t>
+      </w:r>
+      <w:r>
+        <w:rPr>
+          <w:rFonts w:asciiTheme="majorBidi" w:hAnsiTheme="majorBidi" w:cstheme="majorBidi" w:hint="cs"/>
           <w:sz w:val="24"/>
           <w:szCs w:val="24"/>
           <w:rtl/>
@@ -606,21 +739,66 @@
       </w:r>
       <w:r>
         <w:rPr>
-          <w:rFonts w:asciiTheme="majorBidi" w:hAnsiTheme="majorBidi" w:cstheme="majorBidi"/>
-          <w:sz w:val="24"/>
-          <w:szCs w:val="24"/>
-          <w:rtl/>
-        </w:rPr>
-        <w:t xml:space="preserve"> </w:t>
-      </w:r>
-      <w:r>
-        <w:rPr>
-          <w:rFonts w:asciiTheme="majorBidi" w:hAnsiTheme="majorBidi" w:cstheme="majorBidi"/>
-          <w:sz w:val="24"/>
-          <w:szCs w:val="24"/>
-          <w:rtl/>
-        </w:rPr>
-        <w:t xml:space="preserve">בעבודה שלי כתבתי אלגוריתם שיוצר </w:t>
+          <w:rStyle w:val="a4"/>
+          <w:rtl/>
+        </w:rPr>
+        <w:commentReference w:id="3"/>
+      </w:r>
+    </w:p>
+    <w:p>
+      <w:pPr>
+        <w:spacing w:line="360" w:lineRule="auto"/>
+        <w:rPr>
+          <w:rFonts w:asciiTheme="majorBidi" w:hAnsiTheme="majorBidi" w:cstheme="majorBidi"/>
+          <w:sz w:val="24"/>
+          <w:szCs w:val="24"/>
+          <w:rtl/>
+        </w:rPr>
+      </w:pPr>
+      <w:r>
+        <w:rPr>
+          <w:rFonts w:asciiTheme="majorBidi" w:hAnsiTheme="majorBidi" w:cstheme="majorBidi"/>
+          <w:sz w:val="24"/>
+          <w:szCs w:val="24"/>
+          <w:rtl/>
+        </w:rPr>
+        <w:t xml:space="preserve">בעבודה שלי </w:t>
+      </w:r>
+      <w:r>
+        <w:rPr>
+          <w:rFonts w:asciiTheme="majorBidi" w:hAnsiTheme="majorBidi" w:cstheme="majorBidi"/>
+          <w:sz w:val="24"/>
+          <w:szCs w:val="24"/>
+          <w:rtl/>
+        </w:rPr>
+        <w:t>פרסמתי</w:t>
+      </w:r>
+      <w:r>
+        <w:rPr>
+          <w:rFonts w:asciiTheme="majorBidi" w:hAnsiTheme="majorBidi" w:cstheme="majorBidi"/>
+          <w:sz w:val="24"/>
+          <w:szCs w:val="24"/>
+          <w:rtl/>
+        </w:rPr>
+        <w:t xml:space="preserve"> אלגוריתם </w:t>
+      </w:r>
+      <w:r>
+        <w:rPr>
+          <w:rFonts w:asciiTheme="majorBidi" w:hAnsiTheme="majorBidi" w:cstheme="majorBidi"/>
+          <w:sz w:val="24"/>
+          <w:szCs w:val="24"/>
+          <w:rtl/>
+        </w:rPr>
+        <w:t>הנקרא דגימה בקבוצות ה</w:t>
+      </w:r>
+      <w:r>
+        <w:rPr>
+          <w:rFonts w:asciiTheme="majorBidi" w:hAnsiTheme="majorBidi" w:cstheme="majorBidi"/>
+          <w:sz w:val="24"/>
+          <w:szCs w:val="24"/>
+          <w:rtl/>
+        </w:rPr>
+        <w:t xml:space="preserve">יוצר </w:t>
       </w:r>
       <w:r>
         <w:rPr>
@@ -680,23 +858,40 @@
             </m:r>
           </m:num>
           <m:den>
+            <m:d>
+              <m:dPr>
+                <m:ctrlPr>
+                  <w:rPr>
+                    <w:rFonts w:ascii="Cambria Math" w:hAnsi="Cambria Math" w:cs="Times New Roman"/>
+                    <w:i/>
+                    <w:sz w:val="24"/>
+                    <w:szCs w:val="24"/>
+                  </w:rPr>
+                </m:ctrlPr>
+              </m:dPr>
+              <m:e>
+                <m:r>
+                  <w:rPr>
+                    <w:rFonts w:ascii="Cambria Math" w:hAnsi="Cambria Math" w:cs="Times New Roman" w:hint="cs"/>
+                    <w:sz w:val="24"/>
+                    <w:szCs w:val="24"/>
+                    <w:rtl/>
+                  </w:rPr>
+                  <m:t>פרמטר</m:t>
+                </m:r>
+              </m:e>
+            </m:d>
             <m:r>
-              <m:rPr>
-                <m:sty m:val="bi"/>
-              </m:rPr>
               <w:rPr>
-                <w:rFonts w:ascii="Cambria Math" w:hAnsi="Cambria Math" w:cstheme="majorBidi"/>
+                <w:rFonts w:ascii="Cambria Math" w:hAnsi="Cambria Math" w:cs="Times New Roman"/>
                 <w:sz w:val="24"/>
                 <w:szCs w:val="24"/>
               </w:rPr>
               <m:t xml:space="preserve"> </m:t>
             </m:r>
             <m:r>
-              <m:rPr>
-                <m:sty m:val="bi"/>
-              </m:rPr>
               <w:rPr>
-                <w:rFonts w:ascii="Cambria Math" w:hAnsi="Cambria Math" w:cstheme="majorBidi"/>
+                <w:rFonts w:ascii="Cambria Math" w:hAnsi="Cambria Math" w:cs="Times New Roman" w:hint="cs"/>
                 <w:sz w:val="24"/>
                 <w:szCs w:val="24"/>
                 <w:rtl/>
@@ -704,36 +899,22 @@
               <m:t>הקבוצה</m:t>
             </m:r>
             <m:r>
-              <m:rPr>
-                <m:sty m:val="bi"/>
-              </m:rPr>
               <w:rPr>
-                <w:rFonts w:ascii="Cambria Math" w:hAnsi="Cambria Math" w:cstheme="majorBidi"/>
+                <w:rFonts w:ascii="Cambria Math" w:hAnsi="Cambria Math" w:cs="Times New Roman"/>
                 <w:sz w:val="24"/>
                 <w:szCs w:val="24"/>
               </w:rPr>
               <m:t xml:space="preserve"> </m:t>
             </m:r>
             <m:r>
-              <m:rPr>
-                <m:sty m:val="bi"/>
-              </m:rPr>
               <w:rPr>
-                <w:rFonts w:ascii="Cambria Math" w:hAnsi="Cambria Math" w:cstheme="majorBidi"/>
+                <w:rFonts w:ascii="Cambria Math" w:hAnsi="Cambria Math" w:cs="Times New Roman" w:hint="cs"/>
                 <w:sz w:val="24"/>
                 <w:szCs w:val="24"/>
                 <w:rtl/>
               </w:rPr>
               <m:t>גודל</m:t>
             </m:r>
-            <m:r>
-              <w:rPr>
-                <w:rFonts w:ascii="Cambria Math" w:hAnsi="Cambria Math" w:cstheme="majorBidi"/>
-                <w:sz w:val="24"/>
-                <w:szCs w:val="24"/>
-              </w:rPr>
-              <m:t xml:space="preserve"> </m:t>
-            </m:r>
           </m:den>
         </m:f>
       </m:oMath>
@@ -744,162 +925,54 @@
           <w:szCs w:val="24"/>
           <w:rtl/>
         </w:rPr>
+        <w:t xml:space="preserve">  </w:t>
+      </w:r>
+      <w:r>
+        <w:rPr>
+          <w:rFonts w:asciiTheme="majorBidi" w:hAnsiTheme="majorBidi" w:cstheme="majorBidi"/>
+          <w:sz w:val="24"/>
+          <w:szCs w:val="24"/>
+          <w:rtl/>
+        </w:rPr>
+        <w:t xml:space="preserve">שימושים </w:t>
+      </w:r>
+      <w:r>
+        <w:rPr>
+          <w:rFonts w:asciiTheme="majorBidi" w:hAnsiTheme="majorBidi" w:cstheme="majorBidi"/>
+          <w:sz w:val="24"/>
+          <w:szCs w:val="24"/>
+          <w:rtl/>
+        </w:rPr>
+        <w:t>במודל</w:t>
+      </w:r>
+      <w:r>
+        <w:rPr>
+          <w:rFonts w:asciiTheme="majorBidi" w:hAnsiTheme="majorBidi" w:cstheme="majorBidi"/>
+          <w:sz w:val="24"/>
+          <w:szCs w:val="24"/>
+          <w:rtl/>
+        </w:rPr>
+        <w:t>.</w:t>
+      </w:r>
+      <w:bookmarkStart w:id="4" w:name="_Hlk121144432"/>
+      <w:r>
+        <w:rPr>
+          <w:rFonts w:asciiTheme="majorBidi" w:hAnsiTheme="majorBidi" w:cstheme="majorBidi"/>
+          <w:sz w:val="24"/>
+          <w:szCs w:val="24"/>
+          <w:rtl/>
+        </w:rPr>
+        <w:t xml:space="preserve"> האלגוריתם עובד עם כל מודל שפה סיבתי.</w:t>
+      </w:r>
+      <w:bookmarkEnd w:id="4"/>
+      <w:r>
+        <w:rPr>
+          <w:rFonts w:asciiTheme="majorBidi" w:hAnsiTheme="majorBidi" w:cstheme="majorBidi"/>
+          <w:sz w:val="24"/>
+          <w:szCs w:val="24"/>
+          <w:rtl/>
+        </w:rPr>
         <w:t xml:space="preserve"> </w:t>
-      </w:r>
-      <w:r>
-        <w:rPr>
-          <w:rFonts w:asciiTheme="majorBidi" w:hAnsiTheme="majorBidi" w:cstheme="majorBidi" w:hint="cs"/>
-          <w:sz w:val="24"/>
-          <w:szCs w:val="24"/>
-          <w:rtl/>
-        </w:rPr>
-        <w:t xml:space="preserve"> </w:t>
-      </w:r>
-      <w:r>
-        <w:rPr>
-          <w:rFonts w:asciiTheme="majorBidi" w:hAnsiTheme="majorBidi" w:cstheme="majorBidi"/>
-          <w:sz w:val="24"/>
-          <w:szCs w:val="24"/>
-          <w:rtl/>
-        </w:rPr>
-        <w:t xml:space="preserve">שימושים </w:t>
-      </w:r>
-      <w:r>
-        <w:rPr>
-          <w:rFonts w:asciiTheme="majorBidi" w:hAnsiTheme="majorBidi" w:cstheme="majorBidi" w:hint="cs"/>
-          <w:sz w:val="24"/>
-          <w:szCs w:val="24"/>
-          <w:rtl/>
-        </w:rPr>
-        <w:t>בלבד</w:t>
-      </w:r>
-      <w:r>
-        <w:rPr>
-          <w:rFonts w:asciiTheme="majorBidi" w:hAnsiTheme="majorBidi" w:cstheme="majorBidi"/>
-          <w:sz w:val="24"/>
-          <w:szCs w:val="24"/>
-          <w:rtl/>
-        </w:rPr>
-        <w:t>.</w:t>
-      </w:r>
-      <w:bookmarkStart w:id="3" w:name="_Hlk121144432"/>
-      <w:r>
-        <w:rPr>
-          <w:rFonts w:asciiTheme="majorBidi" w:hAnsiTheme="majorBidi" w:cstheme="majorBidi" w:hint="cs"/>
-          <w:sz w:val="24"/>
-          <w:szCs w:val="24"/>
-          <w:rtl/>
-        </w:rPr>
-        <w:t xml:space="preserve"> </w:t>
-      </w:r>
-      <w:r>
-        <w:rPr>
-          <w:rFonts w:asciiTheme="majorBidi" w:hAnsiTheme="majorBidi" w:cstheme="majorBidi"/>
-          <w:b/>
-          <w:bCs/>
-          <w:sz w:val="24"/>
-          <w:szCs w:val="24"/>
-          <w:rtl/>
-        </w:rPr>
-        <w:t>גודל הקבוצה</w:t>
-      </w:r>
-      <w:bookmarkEnd w:id="3"/>
-      <w:r>
-        <w:rPr>
-          <w:rFonts w:asciiTheme="majorBidi" w:hAnsiTheme="majorBidi" w:cstheme="majorBidi"/>
-          <w:sz w:val="24"/>
-          <w:szCs w:val="24"/>
-          <w:rtl/>
-        </w:rPr>
-        <w:t xml:space="preserve"> </w:t>
-      </w:r>
-      <w:r>
-        <w:rPr>
-          <w:rFonts w:asciiTheme="majorBidi" w:hAnsiTheme="majorBidi" w:cstheme="majorBidi"/>
-          <w:sz w:val="24"/>
-          <w:szCs w:val="24"/>
-          <w:rtl/>
-        </w:rPr>
-        <w:t xml:space="preserve">הוא פרמטר שניתן לשנות, ניתן לקבוע את </w:t>
-      </w:r>
-      <w:r>
-        <w:rPr>
-          <w:rFonts w:asciiTheme="majorBidi" w:hAnsiTheme="majorBidi" w:cstheme="majorBidi"/>
-          <w:sz w:val="24"/>
-          <w:szCs w:val="24"/>
-          <w:rtl/>
-        </w:rPr>
-        <w:t>גודל הקבוצה</w:t>
-      </w:r>
-      <w:r>
-        <w:rPr>
-          <w:rFonts w:asciiTheme="majorBidi" w:hAnsiTheme="majorBidi" w:cstheme="majorBidi"/>
-          <w:sz w:val="24"/>
-          <w:szCs w:val="24"/>
-          <w:rtl/>
-        </w:rPr>
-        <w:t xml:space="preserve"> להיות </w:t>
-      </w:r>
-      <w:r>
-        <w:rPr>
-          <w:rFonts w:asciiTheme="majorBidi" w:hAnsiTheme="majorBidi" w:cstheme="majorBidi"/>
-          <w:sz w:val="24"/>
-          <w:szCs w:val="24"/>
-        </w:rPr>
-        <w:t>n</w:t>
-      </w:r>
-      <w:r>
-        <w:rPr>
-          <w:rFonts w:asciiTheme="majorBidi" w:hAnsiTheme="majorBidi" w:cstheme="majorBidi"/>
-          <w:sz w:val="24"/>
-          <w:szCs w:val="24"/>
-          <w:rtl/>
-        </w:rPr>
-        <w:t xml:space="preserve"> וליצור טקסט תוך שימוש אחד במודל </w:t>
-      </w:r>
-      <w:r>
-        <w:rPr>
-          <w:rFonts w:asciiTheme="majorBidi" w:hAnsiTheme="majorBidi" w:cstheme="majorBidi"/>
-          <w:sz w:val="24"/>
-          <w:szCs w:val="24"/>
-          <w:rtl/>
-        </w:rPr>
-        <w:t>אך</w:t>
-      </w:r>
-      <w:r>
-        <w:rPr>
-          <w:rFonts w:asciiTheme="majorBidi" w:hAnsiTheme="majorBidi" w:cstheme="majorBidi"/>
-          <w:sz w:val="24"/>
-          <w:szCs w:val="24"/>
-          <w:rtl/>
-        </w:rPr>
-        <w:t xml:space="preserve"> </w:t>
-      </w:r>
-      <w:r>
-        <w:rPr>
-          <w:rFonts w:asciiTheme="majorBidi" w:hAnsiTheme="majorBidi" w:cstheme="majorBidi"/>
-          <w:sz w:val="24"/>
-          <w:szCs w:val="24"/>
-          <w:rtl/>
-        </w:rPr>
-        <w:t>זה יפגע באיכות הטקסט</w:t>
-      </w:r>
-      <w:r>
-        <w:rPr>
-          <w:rFonts w:asciiTheme="majorBidi" w:hAnsiTheme="majorBidi" w:cstheme="majorBidi"/>
-          <w:sz w:val="24"/>
-          <w:szCs w:val="24"/>
-          <w:rtl/>
-        </w:rPr>
-        <w:t>.</w:t>
-      </w:r>
-      <w:commentRangeEnd w:id="2"/>
-      <w:r>
-        <w:rPr>
-          <w:rStyle w:val="a4"/>
-          <w:rtl/>
-        </w:rPr>
-        <w:commentReference w:id="2"/>
       </w:r>
     </w:p>
     <w:p>
@@ -907,15 +980,78 @@
         <w:spacing w:line="360" w:lineRule="auto"/>
         <w:rPr>
           <w:rFonts w:asciiTheme="majorBidi" w:hAnsiTheme="majorBidi" w:cstheme="majorBidi"/>
+          <w:b/>
+          <w:bCs/>
           <w:sz w:val="24"/>
           <w:szCs w:val="24"/>
           <w:rtl/>
         </w:rPr>
       </w:pPr>
-      <w:commentRangeStart w:id="4"/>
-      <w:r>
-        <w:rPr>
-          <w:rFonts w:asciiTheme="majorBidi" w:hAnsiTheme="majorBidi" w:cstheme="majorBidi"/>
+      <w:r>
+        <w:rPr>
+          <w:rFonts w:asciiTheme="majorBidi" w:hAnsiTheme="majorBidi" w:cstheme="majorBidi" w:hint="cs"/>
+          <w:sz w:val="24"/>
+          <w:szCs w:val="24"/>
+          <w:rtl/>
+        </w:rPr>
+        <w:t>היראת</w:t>
+      </w:r>
+      <w:r>
+        <w:rPr>
+          <w:rFonts w:asciiTheme="majorBidi" w:hAnsiTheme="majorBidi" w:cstheme="majorBidi" w:hint="eastAsia"/>
+          <w:sz w:val="24"/>
+          <w:szCs w:val="24"/>
+          <w:rtl/>
+        </w:rPr>
+        <w:t>י</w:t>
+      </w:r>
+      <w:r>
+        <w:rPr>
+          <w:rFonts w:asciiTheme="majorBidi" w:hAnsiTheme="majorBidi" w:cstheme="majorBidi" w:hint="cs"/>
+          <w:b/>
+          <w:bCs/>
+          <w:sz w:val="24"/>
+          <w:szCs w:val="24"/>
+          <w:rtl/>
+        </w:rPr>
+        <w:t xml:space="preserve"> </w:t>
+      </w:r>
+      <w:r>
+        <w:rPr>
+          <w:rFonts w:asciiTheme="majorBidi" w:hAnsiTheme="majorBidi" w:cstheme="majorBidi" w:hint="cs"/>
+          <w:sz w:val="24"/>
+          <w:szCs w:val="24"/>
+          <w:rtl/>
+        </w:rPr>
+        <w:t>ש</w:t>
+      </w:r>
+      <w:r>
+        <w:rPr>
+          <w:rFonts w:asciiTheme="majorBidi" w:hAnsiTheme="majorBidi" w:cstheme="majorBidi" w:hint="cs"/>
+          <w:b/>
+          <w:bCs/>
+          <w:sz w:val="24"/>
+          <w:szCs w:val="24"/>
+          <w:rtl/>
+        </w:rPr>
+        <w:t xml:space="preserve">דגימה בקבוצות </w:t>
+      </w:r>
+      <w:r>
+        <w:rPr>
+          <w:rFonts w:asciiTheme="majorBidi" w:hAnsiTheme="majorBidi" w:cstheme="majorBidi" w:hint="cs"/>
+          <w:b/>
+          <w:bCs/>
+          <w:sz w:val="24"/>
+          <w:szCs w:val="24"/>
+          <w:rtl/>
+        </w:rPr>
+        <w:t>מצליח</w:t>
+      </w:r>
+      <w:r>
+        <w:rPr>
+          <w:rFonts w:asciiTheme="majorBidi" w:hAnsiTheme="majorBidi" w:cstheme="majorBidi" w:hint="cs"/>
+          <w:b/>
+          <w:bCs/>
           <w:sz w:val="24"/>
           <w:szCs w:val="24"/>
           <w:rtl/>
@@ -925,65 +1061,13 @@
       <w:r>
         <w:rPr>
           <w:rFonts w:asciiTheme="majorBidi" w:hAnsiTheme="majorBidi" w:cstheme="majorBidi" w:hint="cs"/>
-          <w:sz w:val="24"/>
-          <w:szCs w:val="24"/>
-          <w:rtl/>
-        </w:rPr>
-        <w:t>מלחתי להראות</w:t>
-      </w:r>
-      <w:r>
-        <w:rPr>
-          <w:rFonts w:asciiTheme="majorBidi" w:hAnsiTheme="majorBidi" w:cstheme="majorBidi"/>
-          <w:sz w:val="24"/>
-          <w:szCs w:val="24"/>
-          <w:rtl/>
-        </w:rPr>
-        <w:t xml:space="preserve"> שהגדלת גודל הקבוצה מש</w:t>
-      </w:r>
-      <w:r>
-        <w:rPr>
-          <w:rFonts w:asciiTheme="majorBidi" w:hAnsiTheme="majorBidi" w:cstheme="majorBidi" w:hint="cs"/>
-          <w:sz w:val="24"/>
-          <w:szCs w:val="24"/>
-          <w:rtl/>
-        </w:rPr>
-        <w:t>פרת</w:t>
-      </w:r>
-      <w:r>
-        <w:rPr>
-          <w:rFonts w:asciiTheme="majorBidi" w:hAnsiTheme="majorBidi" w:cstheme="majorBidi"/>
-          <w:sz w:val="24"/>
-          <w:szCs w:val="24"/>
-          <w:rtl/>
-        </w:rPr>
-        <w:t xml:space="preserve"> על זמן הריצה באופן משמעותי ו</w:t>
-      </w:r>
-      <w:r>
-        <w:rPr>
-          <w:rFonts w:asciiTheme="majorBidi" w:hAnsiTheme="majorBidi" w:cstheme="majorBidi" w:hint="cs"/>
-          <w:sz w:val="24"/>
-          <w:szCs w:val="24"/>
-          <w:rtl/>
-        </w:rPr>
-        <w:t xml:space="preserve">יחד עם זאת </w:t>
-      </w:r>
-      <w:r>
-        <w:rPr>
-          <w:rFonts w:asciiTheme="majorBidi" w:hAnsiTheme="majorBidi" w:cstheme="majorBidi" w:hint="cs"/>
-          <w:sz w:val="24"/>
-          <w:szCs w:val="24"/>
-          <w:rtl/>
-        </w:rPr>
-        <w:t>פוגעת באופן</w:t>
-      </w:r>
-      <w:r>
-        <w:rPr>
-          <w:rFonts w:asciiTheme="majorBidi" w:hAnsiTheme="majorBidi" w:cstheme="majorBidi"/>
-          <w:sz w:val="24"/>
-          <w:szCs w:val="24"/>
-          <w:rtl/>
-        </w:rPr>
-        <w:t xml:space="preserve"> מינימלי </w:t>
+          <w:b/>
+          <w:bCs/>
+          <w:sz w:val="24"/>
+          <w:szCs w:val="24"/>
+          <w:rtl/>
+        </w:rPr>
+        <w:t xml:space="preserve"> </w:t>
       </w:r>
       <w:r>
         <w:rPr>
@@ -996,38 +1080,268 @@
       </w:r>
       <w:r>
         <w:rPr>
-          <w:rFonts w:asciiTheme="majorBidi" w:hAnsiTheme="majorBidi" w:cstheme="majorBidi"/>
-          <w:sz w:val="24"/>
-          <w:szCs w:val="24"/>
-          <w:rtl/>
-        </w:rPr>
-        <w:t>איכות</w:t>
-      </w:r>
-      <w:r>
-        <w:rPr>
-          <w:rFonts w:asciiTheme="majorBidi" w:hAnsiTheme="majorBidi" w:cstheme="majorBidi"/>
-          <w:sz w:val="24"/>
-          <w:szCs w:val="24"/>
-          <w:rtl/>
-        </w:rPr>
-        <w:t xml:space="preserve"> של </w:t>
-      </w:r>
-      <w:r>
-        <w:rPr>
-          <w:rFonts w:asciiTheme="majorBidi" w:hAnsiTheme="majorBidi" w:cstheme="majorBidi"/>
-          <w:sz w:val="24"/>
-          <w:szCs w:val="24"/>
-          <w:rtl/>
-        </w:rPr>
-        <w:t>הטקסטים הנוצרים.</w:t>
-      </w:r>
-      <w:commentRangeEnd w:id="4"/>
+          <w:rFonts w:asciiTheme="majorBidi" w:hAnsiTheme="majorBidi" w:cstheme="majorBidi" w:hint="cs"/>
+          <w:sz w:val="24"/>
+          <w:szCs w:val="24"/>
+          <w:rtl/>
+        </w:rPr>
+        <w:t>תרגום</w:t>
+      </w:r>
+      <w:r>
+        <w:rPr>
+          <w:rFonts w:asciiTheme="majorBidi" w:hAnsiTheme="majorBidi" w:cstheme="majorBidi" w:hint="cs"/>
+          <w:b/>
+          <w:bCs/>
+          <w:sz w:val="24"/>
+          <w:szCs w:val="24"/>
+          <w:rtl/>
+        </w:rPr>
+        <w:t xml:space="preserve"> </w:t>
+      </w:r>
+      <w:r>
+        <w:rPr>
+          <w:rFonts w:asciiTheme="majorBidi" w:hAnsiTheme="majorBidi" w:cstheme="majorBidi" w:hint="cs"/>
+          <w:b/>
+          <w:bCs/>
+          <w:sz w:val="24"/>
+          <w:szCs w:val="24"/>
+          <w:rtl/>
+        </w:rPr>
+        <w:t>יותר מאשר</w:t>
+      </w:r>
+      <w:r>
+        <w:rPr>
+          <w:rFonts w:asciiTheme="majorBidi" w:hAnsiTheme="majorBidi" w:cstheme="majorBidi" w:hint="cs"/>
+          <w:b/>
+          <w:bCs/>
+          <w:sz w:val="24"/>
+          <w:szCs w:val="24"/>
+          <w:rtl/>
+        </w:rPr>
+        <w:t xml:space="preserve"> </w:t>
+      </w:r>
+      <w:r>
+        <w:rPr>
+          <w:rFonts w:asciiTheme="majorBidi" w:hAnsiTheme="majorBidi" w:cstheme="majorBidi" w:hint="cs"/>
+          <w:b/>
+          <w:bCs/>
+          <w:sz w:val="24"/>
+          <w:szCs w:val="24"/>
+          <w:rtl/>
+        </w:rPr>
+        <w:t>השיטות הקיימות</w:t>
+      </w:r>
+      <w:r>
+        <w:rPr>
+          <w:rFonts w:asciiTheme="majorBidi" w:hAnsiTheme="majorBidi" w:cstheme="majorBidi" w:hint="cs"/>
+          <w:b/>
+          <w:bCs/>
+          <w:sz w:val="24"/>
+          <w:szCs w:val="24"/>
+          <w:rtl/>
+        </w:rPr>
+        <w:t>.</w:t>
+      </w:r>
+    </w:p>
+    <w:p>
+      <w:pPr>
+        <w:spacing w:line="360" w:lineRule="auto"/>
+        <w:rPr>
+          <w:rFonts w:asciiTheme="majorBidi" w:hAnsiTheme="majorBidi" w:cstheme="majorBidi"/>
+          <w:b/>
+          <w:bCs/>
+          <w:sz w:val="24"/>
+          <w:szCs w:val="24"/>
+          <w:rtl/>
+        </w:rPr>
+      </w:pPr>
+      <w:r>
+        <w:rPr>
+          <w:rFonts w:asciiTheme="majorBidi" w:hAnsiTheme="majorBidi" w:cstheme="majorBidi" w:hint="cs"/>
+          <w:sz w:val="24"/>
+          <w:szCs w:val="24"/>
+          <w:rtl/>
+        </w:rPr>
+        <w:t>כל מי שמ</w:t>
+      </w:r>
+      <w:r>
+        <w:rPr>
+          <w:rFonts w:asciiTheme="majorBidi" w:hAnsiTheme="majorBidi" w:cstheme="majorBidi" w:hint="cs"/>
+          <w:sz w:val="24"/>
+          <w:szCs w:val="24"/>
+          <w:rtl/>
+        </w:rPr>
+        <w:t>ש</w:t>
+      </w:r>
+      <w:r>
+        <w:rPr>
+          <w:rFonts w:asciiTheme="majorBidi" w:hAnsiTheme="majorBidi" w:cstheme="majorBidi" w:hint="cs"/>
+          <w:sz w:val="24"/>
+          <w:szCs w:val="24"/>
+          <w:rtl/>
+        </w:rPr>
+        <w:t>תמש במודל שפה סיבתי יכול</w:t>
+      </w:r>
+      <w:r>
+        <w:rPr>
+          <w:rFonts w:asciiTheme="majorBidi" w:hAnsiTheme="majorBidi" w:cstheme="majorBidi" w:hint="cs"/>
+          <w:sz w:val="24"/>
+          <w:szCs w:val="24"/>
+          <w:rtl/>
+        </w:rPr>
+        <w:t xml:space="preserve"> להשתמש בדגימה בקבוצות</w:t>
+      </w:r>
+      <w:r>
+        <w:rPr>
+          <w:rFonts w:asciiTheme="majorBidi" w:hAnsiTheme="majorBidi" w:cstheme="majorBidi" w:hint="cs"/>
+          <w:sz w:val="24"/>
+          <w:szCs w:val="24"/>
+          <w:rtl/>
+        </w:rPr>
+        <w:t xml:space="preserve">, </w:t>
+      </w:r>
+      <w:r>
+        <w:rPr>
+          <w:rFonts w:asciiTheme="majorBidi" w:hAnsiTheme="majorBidi" w:cstheme="majorBidi" w:hint="cs"/>
+          <w:sz w:val="24"/>
+          <w:szCs w:val="24"/>
+          <w:rtl/>
+        </w:rPr>
+        <w:t xml:space="preserve">וכך </w:t>
+      </w:r>
+      <w:r>
+        <w:rPr>
+          <w:rFonts w:asciiTheme="majorBidi" w:hAnsiTheme="majorBidi" w:cstheme="majorBidi" w:hint="cs"/>
+          <w:b/>
+          <w:bCs/>
+          <w:sz w:val="24"/>
+          <w:szCs w:val="24"/>
+          <w:rtl/>
+        </w:rPr>
+        <w:t>להקטין את עלות המחשוב של יצירת הטקסטים פי</w:t>
+      </w:r>
+      <w:r>
+        <w:rPr>
+          <w:rFonts w:asciiTheme="majorBidi" w:hAnsiTheme="majorBidi" w:cstheme="majorBidi" w:hint="cs"/>
+          <w:b/>
+          <w:bCs/>
+          <w:sz w:val="24"/>
+          <w:szCs w:val="24"/>
+          <w:rtl/>
+        </w:rPr>
+        <w:t xml:space="preserve"> </w:t>
+      </w:r>
+      <w:commentRangeStart w:id="5"/>
+      <w:r>
+        <w:rPr>
+          <w:rFonts w:asciiTheme="majorBidi" w:hAnsiTheme="majorBidi" w:cstheme="majorBidi" w:hint="cs"/>
+          <w:sz w:val="24"/>
+          <w:szCs w:val="24"/>
+          <w:rtl/>
+        </w:rPr>
+        <w:t>גודל הקבוצה</w:t>
+      </w:r>
+      <w:r>
+        <w:rPr>
+          <w:rFonts w:asciiTheme="majorBidi" w:hAnsiTheme="majorBidi" w:cstheme="majorBidi" w:hint="cs"/>
+          <w:sz w:val="24"/>
+          <w:szCs w:val="24"/>
+          <w:rtl/>
+        </w:rPr>
+        <w:t xml:space="preserve"> </w:t>
+      </w:r>
+      <w:r>
+        <w:rPr>
+          <w:rFonts w:asciiTheme="majorBidi" w:hAnsiTheme="majorBidi" w:cs="Times New Roman"/>
+          <w:sz w:val="24"/>
+          <w:szCs w:val="24"/>
+          <w:rtl/>
+        </w:rPr>
+        <w:t>ש</w:t>
+      </w:r>
+      <w:r>
+        <w:rPr>
+          <w:rFonts w:asciiTheme="majorBidi" w:hAnsiTheme="majorBidi" w:cs="Times New Roman" w:hint="cs"/>
+          <w:sz w:val="24"/>
+          <w:szCs w:val="24"/>
+          <w:rtl/>
+        </w:rPr>
+        <w:t>מגיע ל</w:t>
+      </w:r>
+      <w:r>
+        <w:rPr>
+          <w:rFonts w:asciiTheme="majorBidi" w:hAnsiTheme="majorBidi" w:cs="Times New Roman"/>
+          <w:sz w:val="24"/>
+          <w:szCs w:val="24"/>
+          <w:rtl/>
+        </w:rPr>
+        <w:t>סדר</w:t>
+      </w:r>
+      <w:r>
+        <w:rPr>
+          <w:rFonts w:asciiTheme="majorBidi" w:hAnsiTheme="majorBidi" w:cs="Times New Roman" w:hint="cs"/>
+          <w:sz w:val="24"/>
+          <w:szCs w:val="24"/>
+          <w:rtl/>
+        </w:rPr>
+        <w:t>י</w:t>
+      </w:r>
+      <w:r>
+        <w:rPr>
+          <w:rFonts w:asciiTheme="majorBidi" w:hAnsiTheme="majorBidi" w:cs="Times New Roman"/>
+          <w:sz w:val="24"/>
+          <w:szCs w:val="24"/>
+          <w:rtl/>
+        </w:rPr>
+        <w:t xml:space="preserve"> גודל של</w:t>
+      </w:r>
+      <w:r>
+        <w:rPr>
+          <w:rFonts w:asciiTheme="majorBidi" w:hAnsiTheme="majorBidi" w:cs="Times New Roman"/>
+          <w:b/>
+          <w:bCs/>
+          <w:sz w:val="24"/>
+          <w:szCs w:val="24"/>
+          <w:rtl/>
+        </w:rPr>
+        <w:t xml:space="preserve"> מאות</w:t>
+      </w:r>
+      <w:r>
+        <w:rPr>
+          <w:rFonts w:asciiTheme="majorBidi" w:hAnsiTheme="majorBidi" w:cs="Times New Roman" w:hint="cs"/>
+          <w:b/>
+          <w:bCs/>
+          <w:sz w:val="24"/>
+          <w:szCs w:val="24"/>
+          <w:rtl/>
+        </w:rPr>
+        <w:t xml:space="preserve"> </w:t>
+      </w:r>
+      <w:r>
+        <w:rPr>
+          <w:rFonts w:asciiTheme="majorBidi" w:hAnsiTheme="majorBidi" w:cs="Times New Roman" w:hint="cs"/>
+          <w:sz w:val="24"/>
+          <w:szCs w:val="24"/>
+          <w:rtl/>
+        </w:rPr>
+        <w:t>מילים</w:t>
+      </w:r>
+      <w:r>
+        <w:rPr>
+          <w:rFonts w:asciiTheme="majorBidi" w:hAnsiTheme="majorBidi" w:cstheme="majorBidi" w:hint="cs"/>
+          <w:sz w:val="24"/>
+          <w:szCs w:val="24"/>
+          <w:rtl/>
+        </w:rPr>
+        <w:t>.</w:t>
+      </w:r>
+      <w:commentRangeEnd w:id="5"/>
       <w:r>
         <w:rPr>
           <w:rStyle w:val="a4"/>
           <w:rtl/>
         </w:rPr>
-        <w:commentReference w:id="4"/>
+        <w:commentReference w:id="5"/>
       </w:r>
     </w:p>
     <w:sectPr>
@@ -1044,7 +1358,30 @@
 
 <file path=word/comments.xml><?xml version="1.0" encoding="utf-8"?>
 <w:comments xmlns:wpc="http://schemas.microsoft.com/office/word/2010/wordprocessingCanvas" xmlns:cx="http://schemas.microsoft.com/office/drawing/2014/chartex" xmlns:cx1="http://schemas.microsoft.com/office/drawing/2015/9/8/chartex" xmlns:cx2="http://schemas.microsoft.com/office/drawing/2015/10/21/chartex" xmlns:cx3="http://schemas.microsoft.com/office/drawing/2016/5/9/chartex" xmlns:cx4="http://schemas.microsoft.com/office/drawing/2016/5/10/chartex" xmlns:cx5="http://schemas.microsoft.com/office/drawing/2016/5/11/chartex" xmlns:cx6="http://schemas.microsoft.com/office/drawing/2016/5/12/chartex" xmlns:cx7="http://schemas.microsoft.com/office/drawing/2016/5/13/chartex" xmlns:cx8="http://schemas.microsoft.com/office/drawing/2016/5/14/chartex" xmlns:mc="http://schemas.openxmlformats.org/markup-compatibility/2006" xmlns:aink="http://schemas.microsoft.com/office/drawing/2016/ink" xmlns:am3d="http://schemas.microsoft.com/office/drawing/2017/model3d" xmlns:o="urn:schemas-microsoft-com:office:office" xmlns:r="http://schemas.openxmlformats.org/officeDocument/2006/relationships" xmlns:m="http://schemas.openxmlformats.org/officeDocument/2006/math" xmlns:v="urn:schemas-microsoft-com:vml" xmlns:wp14="http://schemas.microsoft.com/office/word/2010/wordprocessingDrawing" xmlns:wp="http://schemas.openxmlformats.org/drawingml/2006/wordprocessingDrawing" xmlns:w10="urn:schemas-microsoft-com:office:word" xmlns:w="http://schemas.openxmlformats.org/wordprocessingml/2006/main" xmlns:w14="http://schemas.microsoft.com/office/word/2010/wordml" xmlns:w15="http://schemas.microsoft.com/office/word/2012/wordml" xmlns:w16cex="http://schemas.microsoft.com/office/word/2018/wordml/cex" xmlns:w16cid="http://schemas.microsoft.com/office/word/2016/wordml/cid" xmlns:w16="http://schemas.microsoft.com/office/word/2018/wordml" xmlns:w16sdtdh="http://schemas.microsoft.com/office/word/2020/wordml/sdtdatahash" xmlns:w16se="http://schemas.microsoft.com/office/word/2015/wordml/symex" xmlns:wpg="http://schemas.microsoft.com/office/word/2010/wordprocessingGroup" xmlns:wpi="http://schemas.microsoft.com/office/word/2010/wordprocessingInk" xmlns:wne="http://schemas.microsoft.com/office/word/2006/wordml" xmlns:wps="http://schemas.microsoft.com/office/word/2010/wordprocessingShape" mc:Ignorable="w14 w15 w16se w16cid w16 w16cex w16sdtdh wp14">
-  <w:comment w:id="0" w:author="יוני קרמר" w:date="2022-12-05T15:00:00Z" w:initials="יק">
+  <w:comment w:id="0" w:author="יוני קרמר" w:date="2022-12-19T16:07:00Z" w:initials="יק">
+    <w:p>
+      <w:pPr>
+        <w:pStyle w:val="a5"/>
+        <w:rPr>
+          <w:rtl/>
+        </w:rPr>
+      </w:pPr>
+      <w:r>
+        <w:rPr>
+          <w:rStyle w:val="a4"/>
+        </w:rPr>
+        <w:annotationRef/>
+      </w:r>
+      <w:r>
+        <w:rPr>
+          <w:rFonts w:hint="cs"/>
+          <w:rtl/>
+        </w:rPr>
+        <w:t>תבדקו שכתבתי את השמות שלכם נכון</w:t>
+      </w:r>
+    </w:p>
+  </w:comment>
+  <w:comment w:id="2" w:author="יוני קרמר" w:date="2022-12-05T15:00:00Z" w:initials="יק">
     <w:p>
       <w:pPr>
         <w:pStyle w:val="a5"/>
@@ -1064,7 +1401,7 @@
       </w:r>
     </w:p>
   </w:comment>
-  <w:comment w:id="1" w:author="יוני קרמר" w:date="2022-12-05T15:00:00Z" w:initials="יק">
+  <w:comment w:id="1" w:author="Lemberger, Tzviel" w:date="2022-12-19T10:52:00Z" w:initials="LT">
     <w:p>
       <w:pPr>
         <w:pStyle w:val="a5"/>
@@ -1080,11 +1417,45 @@
           <w:rFonts w:hint="cs"/>
           <w:rtl/>
         </w:rPr>
-        <w:t>מה הבעיה שאני פותר?</w:t>
+        <w:t xml:space="preserve">אפשר להתחיל </w:t>
+      </w:r>
+      <w:r>
+        <w:rPr>
+          <w:rFonts w:hint="cs"/>
+          <w:rtl/>
+        </w:rPr>
+        <w:t>בתיאו</w:t>
+      </w:r>
+      <w:r>
+        <w:rPr>
+          <w:rFonts w:hint="eastAsia"/>
+          <w:rtl/>
+        </w:rPr>
+        <w:t>ר</w:t>
+      </w:r>
+      <w:r>
+        <w:rPr>
+          <w:rFonts w:hint="cs"/>
+          <w:rtl/>
+        </w:rPr>
+        <w:t xml:space="preserve"> כללי יותר של המודלים. לדוגמה </w:t>
+      </w:r>
+      <w:r>
+        <w:rPr>
+          <w:rtl/>
+        </w:rPr>
+        <w:t>–</w:t>
+      </w:r>
+      <w:r>
+        <w:rPr>
+          <w:rFonts w:hint="cs"/>
+          <w:rtl/>
+        </w:rPr>
+        <w:t xml:space="preserve"> מודלי שפה סיבתיים מבצעים חיזוי סטטיסטי של מילים בטקסט כהמשך של המילים שקדמו להם, ויכולים לייצר תכנים עצמאיים בהתאם לתוכן האימון.</w:t>
       </w:r>
     </w:p>
   </w:comment>
-  <w:comment w:id="2" w:author="יוני קרמר" w:date="2022-12-05T15:02:00Z" w:initials="יק">
+  <w:comment w:id="3" w:author="יוני קרמר" w:date="2022-12-05T15:00:00Z" w:initials="יק">
     <w:p>
       <w:pPr>
         <w:pStyle w:val="a5"/>
@@ -1100,11 +1471,11 @@
           <w:rFonts w:hint="cs"/>
           <w:rtl/>
         </w:rPr>
-        <w:t>הרעיון הכללי לפתרון הבעיה</w:t>
+        <w:t>מה הבעיה שאני פותר?</w:t>
       </w:r>
     </w:p>
   </w:comment>
-  <w:comment w:id="4" w:author="יוני קרמר" w:date="2022-12-05T15:02:00Z" w:initials="יק">
+  <w:comment w:id="5" w:author="Lemberger, Tzviel" w:date="2022-12-20T14:10:00Z" w:initials="LT">
     <w:p>
       <w:pPr>
         <w:pStyle w:val="a5"/>
@@ -1120,7 +1491,7 @@
           <w:rFonts w:hint="cs"/>
           <w:rtl/>
         </w:rPr>
-        <w:t>משפט מסכם שמדגיש את החדשנות</w:t>
+        <w:t>עשרות ואף מאות מה?</w:t>
       </w:r>
     </w:p>
   </w:comment>
@@ -1129,28 +1500,31 @@
 
 <file path=word/commentsExtended.xml><?xml version="1.0" encoding="utf-8"?>
 <w15:commentsEx xmlns:wpc="http://schemas.microsoft.com/office/word/2010/wordprocessingCanvas" xmlns:cx="http://schemas.microsoft.com/office/drawing/2014/chartex" xmlns:cx1="http://schemas.microsoft.com/office/drawing/2015/9/8/chartex" xmlns:cx2="http://schemas.microsoft.com/office/drawing/2015/10/21/chartex" xmlns:cx3="http://schemas.microsoft.com/office/drawing/2016/5/9/chartex" xmlns:cx4="http://schemas.microsoft.com/office/drawing/2016/5/10/chartex" xmlns:cx5="http://schemas.microsoft.com/office/drawing/2016/5/11/chartex" xmlns:cx6="http://schemas.microsoft.com/office/drawing/2016/5/12/chartex" xmlns:cx7="http://schemas.microsoft.com/office/drawing/2016/5/13/chartex" xmlns:cx8="http://schemas.microsoft.com/office/drawing/2016/5/14/chartex" xmlns:mc="http://schemas.openxmlformats.org/markup-compatibility/2006" xmlns:aink="http://schemas.microsoft.com/office/drawing/2016/ink" xmlns:am3d="http://schemas.microsoft.com/office/drawing/2017/model3d" xmlns:o="urn:schemas-microsoft-com:office:office" xmlns:r="http://schemas.openxmlformats.org/officeDocument/2006/relationships" xmlns:m="http://schemas.openxmlformats.org/officeDocument/2006/math" xmlns:v="urn:schemas-microsoft-com:vml" xmlns:wp14="http://schemas.microsoft.com/office/word/2010/wordprocessingDrawing" xmlns:wp="http://schemas.openxmlformats.org/drawingml/2006/wordprocessingDrawing" xmlns:w10="urn:schemas-microsoft-com:office:word" xmlns:w="http://schemas.openxmlformats.org/wordprocessingml/2006/main" xmlns:w14="http://schemas.microsoft.com/office/word/2010/wordml" xmlns:w15="http://schemas.microsoft.com/office/word/2012/wordml" xmlns:w16cex="http://schemas.microsoft.com/office/word/2018/wordml/cex" xmlns:w16cid="http://schemas.microsoft.com/office/word/2016/wordml/cid" xmlns:w16="http://schemas.microsoft.com/office/word/2018/wordml" xmlns:w16sdtdh="http://schemas.microsoft.com/office/word/2020/wordml/sdtdatahash" xmlns:w16se="http://schemas.microsoft.com/office/word/2015/wordml/symex" xmlns:wpg="http://schemas.microsoft.com/office/word/2010/wordprocessingGroup" xmlns:wpi="http://schemas.microsoft.com/office/word/2010/wordprocessingInk" xmlns:wne="http://schemas.microsoft.com/office/word/2006/wordml" xmlns:wps="http://schemas.microsoft.com/office/word/2010/wordprocessingShape" mc:Ignorable="w14 w15 w16se w16cid w16 w16cex w16sdtdh wp14">
-  <w15:commentEx w15:paraId="0ADF4991" w15:done="0"/>
-  <w15:commentEx w15:paraId="3DEA7B19" w15:done="0"/>
-  <w15:commentEx w15:paraId="615E8992" w15:done="0"/>
-  <w15:commentEx w15:paraId="59D495F8" w15:done="0"/>
+  <w15:commentEx w15:paraId="034BC9F5" w15:done="1"/>
+  <w15:commentEx w15:paraId="0ADF4991" w15:done="1"/>
+  <w15:commentEx w15:paraId="4220C5DB" w15:done="1"/>
+  <w15:commentEx w15:paraId="3DEA7B19" w15:done="1"/>
+  <w15:commentEx w15:paraId="031B1EEE" w15:done="1"/>
 </w15:commentsEx>
 </file>
 
 <file path=word/commentsExtensible.xml><?xml version="1.0" encoding="utf-8"?>
 <w16cex:commentsExtensible xmlns:wpc="http://schemas.microsoft.com/office/word/2010/wordprocessingCanvas" xmlns:cx="http://schemas.microsoft.com/office/drawing/2014/chartex" xmlns:cx1="http://schemas.microsoft.com/office/drawing/2015/9/8/chartex" xmlns:cx2="http://schemas.microsoft.com/office/drawing/2015/10/21/chartex" xmlns:cx3="http://schemas.microsoft.com/office/drawing/2016/5/9/chartex" xmlns:cx4="http://schemas.microsoft.com/office/drawing/2016/5/10/chartex" xmlns:cx5="http://schemas.microsoft.com/office/drawing/2016/5/11/chartex" xmlns:cx6="http://schemas.microsoft.com/office/drawing/2016/5/12/chartex" xmlns:cx7="http://schemas.microsoft.com/office/drawing/2016/5/13/chartex" xmlns:cx8="http://schemas.microsoft.com/office/drawing/2016/5/14/chartex" xmlns:mc="http://schemas.openxmlformats.org/markup-compatibility/2006" xmlns:aink="http://schemas.microsoft.com/office/drawing/2016/ink" xmlns:am3d="http://schemas.microsoft.com/office/drawing/2017/model3d" xmlns:o="urn:schemas-microsoft-com:office:office" xmlns:r="http://schemas.openxmlformats.org/officeDocument/2006/relationships" xmlns:m="http://schemas.openxmlformats.org/officeDocument/2006/math" xmlns:v="urn:schemas-microsoft-com:vml" xmlns:wp14="http://schemas.microsoft.com/office/word/2010/wordprocessingDrawing" xmlns:wp="http://schemas.openxmlformats.org/drawingml/2006/wordprocessingDrawing" xmlns:w10="urn:schemas-microsoft-com:office:word" xmlns:w="http://schemas.openxmlformats.org/wordprocessingml/2006/main" xmlns:w14="http://schemas.microsoft.com/office/word/2010/wordml" xmlns:w15="http://schemas.microsoft.com/office/word/2012/wordml" xmlns:w16cex="http://schemas.microsoft.com/office/word/2018/wordml/cex" xmlns:w16cid="http://schemas.microsoft.com/office/word/2016/wordml/cid" xmlns:w16="http://schemas.microsoft.com/office/word/2018/wordml" xmlns:w16sdtdh="http://schemas.microsoft.com/office/word/2020/wordml/sdtdatahash" xmlns:w16se="http://schemas.microsoft.com/office/word/2015/wordml/symex" xmlns:wpg="http://schemas.microsoft.com/office/word/2010/wordprocessingGroup" xmlns:wpi="http://schemas.microsoft.com/office/word/2010/wordprocessingInk" xmlns:wne="http://schemas.microsoft.com/office/word/2006/wordml" xmlns:wps="http://schemas.microsoft.com/office/word/2010/wordprocessingShape" mc:Ignorable="w14 w15 w16se w16cid w16 w16cex w16sdtdh wp14">
+  <w16cex:commentExtensible w16cex:durableId="274B0AAD" w16cex:dateUtc="2022-12-19T14:07:00Z"/>
   <w16cex:commentExtensible w16cex:durableId="273885F6" w16cex:dateUtc="2022-12-05T13:00:00Z"/>
+  <w16cex:commentExtensible w16cex:durableId="274AC0ED" w16cex:dateUtc="2022-12-19T08:52:00Z"/>
   <w16cex:commentExtensible w16cex:durableId="2738861C" w16cex:dateUtc="2022-12-05T13:00:00Z"/>
-  <w16cex:commentExtensible w16cex:durableId="2738867C" w16cex:dateUtc="2022-12-05T13:02:00Z"/>
-  <w16cex:commentExtensible w16cex:durableId="2738868C" w16cex:dateUtc="2022-12-05T13:02:00Z"/>
+  <w16cex:commentExtensible w16cex:durableId="274C40CD" w16cex:dateUtc="2022-12-20T12:10:00Z"/>
 </w16cex:commentsExtensible>
 </file>
 
 <file path=word/commentsIds.xml><?xml version="1.0" encoding="utf-8"?>
 <w16cid:commentsIds xmlns:wpc="http://schemas.microsoft.com/office/word/2010/wordprocessingCanvas" xmlns:cx="http://schemas.microsoft.com/office/drawing/2014/chartex" xmlns:cx1="http://schemas.microsoft.com/office/drawing/2015/9/8/chartex" xmlns:cx2="http://schemas.microsoft.com/office/drawing/2015/10/21/chartex" xmlns:cx3="http://schemas.microsoft.com/office/drawing/2016/5/9/chartex" xmlns:cx4="http://schemas.microsoft.com/office/drawing/2016/5/10/chartex" xmlns:cx5="http://schemas.microsoft.com/office/drawing/2016/5/11/chartex" xmlns:cx6="http://schemas.microsoft.com/office/drawing/2016/5/12/chartex" xmlns:cx7="http://schemas.microsoft.com/office/drawing/2016/5/13/chartex" xmlns:cx8="http://schemas.microsoft.com/office/drawing/2016/5/14/chartex" xmlns:mc="http://schemas.openxmlformats.org/markup-compatibility/2006" xmlns:aink="http://schemas.microsoft.com/office/drawing/2016/ink" xmlns:am3d="http://schemas.microsoft.com/office/drawing/2017/model3d" xmlns:o="urn:schemas-microsoft-com:office:office" xmlns:r="http://schemas.openxmlformats.org/officeDocument/2006/relationships" xmlns:m="http://schemas.openxmlformats.org/officeDocument/2006/math" xmlns:v="urn:schemas-microsoft-com:vml" xmlns:wp14="http://schemas.microsoft.com/office/word/2010/wordprocessingDrawing" xmlns:wp="http://schemas.openxmlformats.org/drawingml/2006/wordprocessingDrawing" xmlns:w10="urn:schemas-microsoft-com:office:word" xmlns:w="http://schemas.openxmlformats.org/wordprocessingml/2006/main" xmlns:w14="http://schemas.microsoft.com/office/word/2010/wordml" xmlns:w15="http://schemas.microsoft.com/office/word/2012/wordml" xmlns:w16cex="http://schemas.microsoft.com/office/word/2018/wordml/cex" xmlns:w16cid="http://schemas.microsoft.com/office/word/2016/wordml/cid" xmlns:w16="http://schemas.microsoft.com/office/word/2018/wordml" xmlns:w16sdtdh="http://schemas.microsoft.com/office/word/2020/wordml/sdtdatahash" xmlns:w16se="http://schemas.microsoft.com/office/word/2015/wordml/symex" xmlns:wpg="http://schemas.microsoft.com/office/word/2010/wordprocessingGroup" xmlns:wpi="http://schemas.microsoft.com/office/word/2010/wordprocessingInk" xmlns:wne="http://schemas.microsoft.com/office/word/2006/wordml" xmlns:wps="http://schemas.microsoft.com/office/word/2010/wordprocessingShape" mc:Ignorable="w14 w15 w16se w16cid w16 w16cex w16sdtdh wp14">
+  <w16cid:commentId w16cid:paraId="034BC9F5" w16cid:durableId="274B0AAD"/>
   <w16cid:commentId w16cid:paraId="0ADF4991" w16cid:durableId="273885F6"/>
+  <w16cid:commentId w16cid:paraId="4220C5DB" w16cid:durableId="274AC0ED"/>
   <w16cid:commentId w16cid:paraId="3DEA7B19" w16cid:durableId="2738861C"/>
-  <w16cid:commentId w16cid:paraId="615E8992" w16cid:durableId="2738867C"/>
-  <w16cid:commentId w16cid:paraId="59D495F8" w16cid:durableId="2738868C"/>
+  <w16cid:commentId w16cid:paraId="031B1EEE" w16cid:durableId="274C40CD"/>
 </w16cid:commentsIds>
 </file>
 
@@ -1158,6 +1532,9 @@
 <w15:people xmlns:wpc="http://schemas.microsoft.com/office/word/2010/wordprocessingCanvas" xmlns:cx="http://schemas.microsoft.com/office/drawing/2014/chartex" xmlns:cx1="http://schemas.microsoft.com/office/drawing/2015/9/8/chartex" xmlns:cx2="http://schemas.microsoft.com/office/drawing/2015/10/21/chartex" xmlns:cx3="http://schemas.microsoft.com/office/drawing/2016/5/9/chartex" xmlns:cx4="http://schemas.microsoft.com/office/drawing/2016/5/10/chartex" xmlns:cx5="http://schemas.microsoft.com/office/drawing/2016/5/11/chartex" xmlns:cx6="http://schemas.microsoft.com/office/drawing/2016/5/12/chartex" xmlns:cx7="http://schemas.microsoft.com/office/drawing/2016/5/13/chartex" xmlns:cx8="http://schemas.microsoft.com/office/drawing/2016/5/14/chartex" xmlns:mc="http://schemas.openxmlformats.org/markup-compatibility/2006" xmlns:aink="http://schemas.microsoft.com/office/drawing/2016/ink" xmlns:am3d="http://schemas.microsoft.com/office/drawing/2017/model3d" xmlns:o="urn:schemas-microsoft-com:office:office" xmlns:r="http://schemas.openxmlformats.org/officeDocument/2006/relationships" xmlns:m="http://schemas.openxmlformats.org/officeDocument/2006/math" xmlns:v="urn:schemas-microsoft-com:vml" xmlns:wp14="http://schemas.microsoft.com/office/word/2010/wordprocessingDrawing" xmlns:wp="http://schemas.openxmlformats.org/drawingml/2006/wordprocessingDrawing" xmlns:w10="urn:schemas-microsoft-com:office:word" xmlns:w="http://schemas.openxmlformats.org/wordprocessingml/2006/main" xmlns:w14="http://schemas.microsoft.com/office/word/2010/wordml" xmlns:w15="http://schemas.microsoft.com/office/word/2012/wordml" xmlns:w16cex="http://schemas.microsoft.com/office/word/2018/wordml/cex" xmlns:w16cid="http://schemas.microsoft.com/office/word/2016/wordml/cid" xmlns:w16="http://schemas.microsoft.com/office/word/2018/wordml" xmlns:w16sdtdh="http://schemas.microsoft.com/office/word/2020/wordml/sdtdatahash" xmlns:w16se="http://schemas.microsoft.com/office/word/2015/wordml/symex" xmlns:wpg="http://schemas.microsoft.com/office/word/2010/wordprocessingGroup" xmlns:wpi="http://schemas.microsoft.com/office/word/2010/wordprocessingInk" xmlns:wne="http://schemas.microsoft.com/office/word/2006/wordml" xmlns:wps="http://schemas.microsoft.com/office/word/2010/wordprocessingShape" mc:Ignorable="w14 w15 w16se w16cid w16 w16cex w16sdtdh wp14">
   <w15:person w15:author="יוני קרמר">
     <w15:presenceInfo w15:providerId="None" w15:userId="יוני קרמר"/>
+  </w15:person>
+  <w15:person w15:author="Lemberger, Tzviel">
+    <w15:presenceInfo w15:providerId="AD" w15:userId="S::tzviel.lemberger@intel.com::799140dd-9a8c-462d-a14f-b0362c9390b2"/>
   </w15:person>
 </w15:people>
 </file>

</xml_diff>

<commit_message>
updated the project summary to the final version
</commit_message>
<xml_diff>
--- a/documents/תקציר העבודה לתחרות מדענים צעירים.docx
+++ b/documents/תקציר העבודה לתחרות מדענים צעירים.docx
@@ -744,17 +744,15 @@
         </w:rPr>
         <w:commentReference w:id="3"/>
       </w:r>
-    </w:p>
-    <w:p>
-      <w:pPr>
-        <w:spacing w:line="360" w:lineRule="auto"/>
-        <w:rPr>
-          <w:rFonts w:asciiTheme="majorBidi" w:hAnsiTheme="majorBidi" w:cstheme="majorBidi"/>
-          <w:sz w:val="24"/>
-          <w:szCs w:val="24"/>
-          <w:rtl/>
-        </w:rPr>
-      </w:pPr>
+      <w:r>
+        <w:rPr>
+          <w:rFonts w:asciiTheme="majorBidi" w:hAnsiTheme="majorBidi" w:cstheme="majorBidi" w:hint="cs"/>
+          <w:sz w:val="24"/>
+          <w:szCs w:val="24"/>
+          <w:rtl/>
+        </w:rPr>
+        <w:t xml:space="preserve"> </w:t>
+      </w:r>
       <w:r>
         <w:rPr>
           <w:rFonts w:asciiTheme="majorBidi" w:hAnsiTheme="majorBidi" w:cstheme="majorBidi"/>
@@ -974,36 +972,43 @@
         </w:rPr>
         <w:t xml:space="preserve"> </w:t>
       </w:r>
-    </w:p>
-    <w:p>
-      <w:pPr>
-        <w:spacing w:line="360" w:lineRule="auto"/>
-        <w:rPr>
-          <w:rFonts w:asciiTheme="majorBidi" w:hAnsiTheme="majorBidi" w:cstheme="majorBidi"/>
+      <w:r>
+        <w:rPr>
+          <w:rFonts w:asciiTheme="majorBidi" w:hAnsiTheme="majorBidi" w:cstheme="majorBidi" w:hint="cs"/>
+          <w:sz w:val="24"/>
+          <w:szCs w:val="24"/>
+          <w:rtl/>
+        </w:rPr>
+        <w:t>הראת</w:t>
+      </w:r>
+      <w:r>
+        <w:rPr>
+          <w:rFonts w:asciiTheme="majorBidi" w:hAnsiTheme="majorBidi" w:cstheme="majorBidi" w:hint="eastAsia"/>
+          <w:sz w:val="24"/>
+          <w:szCs w:val="24"/>
+          <w:rtl/>
+        </w:rPr>
+        <w:t>י</w:t>
+      </w:r>
+      <w:r>
+        <w:rPr>
+          <w:rFonts w:asciiTheme="majorBidi" w:hAnsiTheme="majorBidi" w:cstheme="majorBidi" w:hint="cs"/>
           <w:b/>
           <w:bCs/>
           <w:sz w:val="24"/>
           <w:szCs w:val="24"/>
           <w:rtl/>
         </w:rPr>
-      </w:pPr>
-      <w:r>
-        <w:rPr>
-          <w:rFonts w:asciiTheme="majorBidi" w:hAnsiTheme="majorBidi" w:cstheme="majorBidi" w:hint="cs"/>
-          <w:sz w:val="24"/>
-          <w:szCs w:val="24"/>
-          <w:rtl/>
-        </w:rPr>
-        <w:t>היראת</w:t>
-      </w:r>
-      <w:r>
-        <w:rPr>
-          <w:rFonts w:asciiTheme="majorBidi" w:hAnsiTheme="majorBidi" w:cstheme="majorBidi" w:hint="eastAsia"/>
-          <w:sz w:val="24"/>
-          <w:szCs w:val="24"/>
-          <w:rtl/>
-        </w:rPr>
-        <w:t>י</w:t>
+        <w:t xml:space="preserve"> </w:t>
+      </w:r>
+      <w:r>
+        <w:rPr>
+          <w:rFonts w:asciiTheme="majorBidi" w:hAnsiTheme="majorBidi" w:cstheme="majorBidi" w:hint="cs"/>
+          <w:sz w:val="24"/>
+          <w:szCs w:val="24"/>
+          <w:rtl/>
+        </w:rPr>
+        <w:t>ש</w:t>
       </w:r>
       <w:r>
         <w:rPr>
@@ -1014,16 +1019,7 @@
           <w:szCs w:val="24"/>
           <w:rtl/>
         </w:rPr>
-        <w:t xml:space="preserve"> </w:t>
-      </w:r>
-      <w:r>
-        <w:rPr>
-          <w:rFonts w:asciiTheme="majorBidi" w:hAnsiTheme="majorBidi" w:cstheme="majorBidi" w:hint="cs"/>
-          <w:sz w:val="24"/>
-          <w:szCs w:val="24"/>
-          <w:rtl/>
-        </w:rPr>
-        <w:t>ש</w:t>
+        <w:t xml:space="preserve">דגימה בקבוצות </w:t>
       </w:r>
       <w:r>
         <w:rPr>
@@ -1034,7 +1030,7 @@
           <w:szCs w:val="24"/>
           <w:rtl/>
         </w:rPr>
-        <w:t xml:space="preserve">דגימה בקבוצות </w:t>
+        <w:t>מצליח</w:t>
       </w:r>
       <w:r>
         <w:rPr>
@@ -1045,7 +1041,7 @@
           <w:szCs w:val="24"/>
           <w:rtl/>
         </w:rPr>
-        <w:t>מצליח</w:t>
+        <w:t>ה</w:t>
       </w:r>
       <w:r>
         <w:rPr>
@@ -1056,7 +1052,25 @@
           <w:szCs w:val="24"/>
           <w:rtl/>
         </w:rPr>
-        <w:t>ה</w:t>
+        <w:t xml:space="preserve"> </w:t>
+      </w:r>
+      <w:r>
+        <w:rPr>
+          <w:rFonts w:asciiTheme="majorBidi" w:hAnsiTheme="majorBidi" w:cstheme="majorBidi" w:hint="cs"/>
+          <w:sz w:val="24"/>
+          <w:szCs w:val="24"/>
+          <w:rtl/>
+        </w:rPr>
+        <w:t>ב</w:t>
+      </w:r>
+      <w:r>
+        <w:rPr>
+          <w:rFonts w:asciiTheme="majorBidi" w:hAnsiTheme="majorBidi" w:cstheme="majorBidi" w:hint="cs"/>
+          <w:sz w:val="24"/>
+          <w:szCs w:val="24"/>
+          <w:rtl/>
+        </w:rPr>
+        <w:t>תרגום</w:t>
       </w:r>
       <w:r>
         <w:rPr>
@@ -1072,31 +1086,13 @@
       <w:r>
         <w:rPr>
           <w:rFonts w:asciiTheme="majorBidi" w:hAnsiTheme="majorBidi" w:cstheme="majorBidi" w:hint="cs"/>
-          <w:sz w:val="24"/>
-          <w:szCs w:val="24"/>
-          <w:rtl/>
-        </w:rPr>
-        <w:t>ב</w:t>
-      </w:r>
-      <w:r>
-        <w:rPr>
-          <w:rFonts w:asciiTheme="majorBidi" w:hAnsiTheme="majorBidi" w:cstheme="majorBidi" w:hint="cs"/>
-          <w:sz w:val="24"/>
-          <w:szCs w:val="24"/>
-          <w:rtl/>
-        </w:rPr>
-        <w:t>תרגום</w:t>
-      </w:r>
-      <w:r>
-        <w:rPr>
-          <w:rFonts w:asciiTheme="majorBidi" w:hAnsiTheme="majorBidi" w:cstheme="majorBidi" w:hint="cs"/>
           <w:b/>
           <w:bCs/>
           <w:sz w:val="24"/>
           <w:szCs w:val="24"/>
           <w:rtl/>
         </w:rPr>
-        <w:t xml:space="preserve"> </w:t>
+        <w:t>ב23%</w:t>
       </w:r>
       <w:r>
         <w:rPr>
@@ -1105,9 +1101,8 @@
           <w:bCs/>
           <w:sz w:val="24"/>
           <w:szCs w:val="24"/>
-          <w:rtl/>
-        </w:rPr>
-        <w:t>יותר מאשר</w:t>
+        </w:rPr>
+        <w:t xml:space="preserve"> </w:t>
       </w:r>
       <w:r>
         <w:rPr>
@@ -1118,7 +1113,7 @@
           <w:szCs w:val="24"/>
           <w:rtl/>
         </w:rPr>
-        <w:t xml:space="preserve"> </w:t>
+        <w:t>יותר מאשר</w:t>
       </w:r>
       <w:r>
         <w:rPr>
@@ -1129,7 +1124,7 @@
           <w:szCs w:val="24"/>
           <w:rtl/>
         </w:rPr>
-        <w:t>השיטות הקיימות</w:t>
+        <w:t xml:space="preserve"> </w:t>
       </w:r>
       <w:r>
         <w:rPr>
@@ -1140,21 +1135,28 @@
           <w:szCs w:val="24"/>
           <w:rtl/>
         </w:rPr>
-        <w:t>.</w:t>
-      </w:r>
-    </w:p>
-    <w:p>
-      <w:pPr>
-        <w:spacing w:line="360" w:lineRule="auto"/>
-        <w:rPr>
-          <w:rFonts w:asciiTheme="majorBidi" w:hAnsiTheme="majorBidi" w:cstheme="majorBidi"/>
+        <w:t>השיטות הקיימות</w:t>
+      </w:r>
+      <w:r>
+        <w:rPr>
+          <w:rFonts w:asciiTheme="majorBidi" w:hAnsiTheme="majorBidi" w:cstheme="majorBidi" w:hint="cs"/>
           <w:b/>
           <w:bCs/>
           <w:sz w:val="24"/>
           <w:szCs w:val="24"/>
           <w:rtl/>
         </w:rPr>
-      </w:pPr>
+        <w:t>.</w:t>
+      </w:r>
+      <w:r>
+        <w:rPr>
+          <w:rFonts w:asciiTheme="majorBidi" w:hAnsiTheme="majorBidi" w:cstheme="majorBidi" w:hint="cs"/>
+          <w:sz w:val="24"/>
+          <w:szCs w:val="24"/>
+          <w:rtl/>
+        </w:rPr>
+        <w:t xml:space="preserve"> </w:t>
+      </w:r>
       <w:r>
         <w:rPr>
           <w:rFonts w:asciiTheme="majorBidi" w:hAnsiTheme="majorBidi" w:cstheme="majorBidi" w:hint="cs"/>

</xml_diff>